<commit_message>
Final commit milestone 2
</commit_message>
<xml_diff>
--- a/Project1/Milestone 2/Writeup.docx
+++ b/Project1/Milestone 2/Writeup.docx
@@ -1,6 +1,6 @@
 
 <file path=word/document.xml><?xml version="1.0" encoding="utf-8"?>
-<w:document xmlns:ve="http://schemas.openxmlformats.org/markup-compatibility/2006" xmlns:o="urn:schemas-microsoft-com:office:office" xmlns:r="http://schemas.openxmlformats.org/officeDocument/2006/relationships" xmlns:m="http://schemas.openxmlformats.org/officeDocument/2006/math" xmlns:v="urn:schemas-microsoft-com:vml" xmlns:wp="http://schemas.openxmlformats.org/drawingml/2006/wordprocessingDrawing" xmlns:w10="urn:schemas-microsoft-com:office:word" xmlns:w="http://schemas.openxmlformats.org/wordprocessingml/2006/main" xmlns:wne="http://schemas.microsoft.com/office/word/2006/wordml">
+<w:document xmlns:wpc="http://schemas.microsoft.com/office/word/2010/wordprocessingCanvas" xmlns:mo="http://schemas.microsoft.com/office/mac/office/2008/main" xmlns:mc="http://schemas.openxmlformats.org/markup-compatibility/2006" xmlns:mv="urn:schemas-microsoft-com:mac:vml" xmlns:o="urn:schemas-microsoft-com:office:office" xmlns:r="http://schemas.openxmlformats.org/officeDocument/2006/relationships" xmlns:m="http://schemas.openxmlformats.org/officeDocument/2006/math" xmlns:v="urn:schemas-microsoft-com:vml" xmlns:wp14="http://schemas.microsoft.com/office/word/2010/wordprocessingDrawing" xmlns:wp="http://schemas.openxmlformats.org/drawingml/2006/wordprocessingDrawing" xmlns:w10="urn:schemas-microsoft-com:office:word" xmlns:w="http://schemas.openxmlformats.org/wordprocessingml/2006/main" xmlns:w14="http://schemas.microsoft.com/office/word/2010/wordml" xmlns:wpg="http://schemas.microsoft.com/office/word/2010/wordprocessingGroup" xmlns:wpi="http://schemas.microsoft.com/office/word/2010/wordprocessingInk" xmlns:wne="http://schemas.microsoft.com/office/word/2006/wordml" xmlns:wps="http://schemas.microsoft.com/office/word/2010/wordprocessingShape" mc:Ignorable="w14 wp14">
   <w:body>
     <w:p>
       <w:pPr>
@@ -125,7 +125,23 @@
           <w:sz w:val="24"/>
           <w:szCs w:val="24"/>
         </w:rPr>
-        <w:t xml:space="preserve">. The salt is </w:t>
+        <w:t>. The</w:t>
+      </w:r>
+      <w:r>
+        <w:rPr>
+          <w:rFonts w:ascii="Times New Roman" w:hAnsi="Times New Roman" w:cs="Times New Roman"/>
+          <w:sz w:val="24"/>
+          <w:szCs w:val="24"/>
+        </w:rPr>
+        <w:t xml:space="preserve"> 128-bit</w:t>
+      </w:r>
+      <w:r>
+        <w:rPr>
+          <w:rFonts w:ascii="Times New Roman" w:hAnsi="Times New Roman" w:cs="Times New Roman"/>
+          <w:sz w:val="24"/>
+          <w:szCs w:val="24"/>
+        </w:rPr>
+        <w:t xml:space="preserve"> salt is </w:t>
       </w:r>
       <w:r>
         <w:rPr>
@@ -173,22 +189,6 @@
           <w:sz w:val="24"/>
           <w:szCs w:val="24"/>
         </w:rPr>
-        <w:t xml:space="preserve">128 bit </w:t>
-      </w:r>
-      <w:r>
-        <w:rPr>
-          <w:rFonts w:ascii="Times New Roman" w:hAnsi="Times New Roman" w:cs="Times New Roman"/>
-          <w:sz w:val="24"/>
-          <w:szCs w:val="24"/>
-        </w:rPr>
-        <w:t xml:space="preserve">salt </w:t>
-      </w:r>
-      <w:r>
-        <w:rPr>
-          <w:rFonts w:ascii="Times New Roman" w:hAnsi="Times New Roman" w:cs="Times New Roman"/>
-          <w:sz w:val="24"/>
-          <w:szCs w:val="24"/>
-        </w:rPr>
         <w:t xml:space="preserve">by </w:t>
       </w:r>
       <w:r>
@@ -199,13 +199,33 @@
         </w:rPr>
         <w:t xml:space="preserve">using function </w:t>
       </w:r>
-      <w:r>
-        <w:rPr>
-          <w:rFonts w:ascii="Times New Roman" w:hAnsi="Times New Roman" w:cs="Times New Roman"/>
-          <w:sz w:val="24"/>
-          <w:szCs w:val="24"/>
-        </w:rPr>
-        <w:t>GetRandomValue()</w:t>
+      <w:proofErr w:type="spellStart"/>
+      <w:proofErr w:type="gramStart"/>
+      <w:r>
+        <w:rPr>
+          <w:rFonts w:ascii="Times New Roman" w:hAnsi="Times New Roman" w:cs="Times New Roman"/>
+          <w:sz w:val="24"/>
+          <w:szCs w:val="24"/>
+        </w:rPr>
+        <w:t>GetRandomValue</w:t>
+      </w:r>
+      <w:proofErr w:type="spellEnd"/>
+      <w:r>
+        <w:rPr>
+          <w:rFonts w:ascii="Times New Roman" w:hAnsi="Times New Roman" w:cs="Times New Roman"/>
+          <w:sz w:val="24"/>
+          <w:szCs w:val="24"/>
+        </w:rPr>
+        <w:t>(</w:t>
+      </w:r>
+      <w:proofErr w:type="gramEnd"/>
+      <w:r>
+        <w:rPr>
+          <w:rFonts w:ascii="Times New Roman" w:hAnsi="Times New Roman" w:cs="Times New Roman"/>
+          <w:sz w:val="24"/>
+          <w:szCs w:val="24"/>
+        </w:rPr>
+        <w:t>)</w:t>
       </w:r>
       <w:r>
         <w:rPr>
@@ -221,7 +241,7 @@
           <w:sz w:val="24"/>
           <w:szCs w:val="24"/>
         </w:rPr>
-        <w:t xml:space="preserve">The group name is unique so different groups will have </w:t>
+        <w:t xml:space="preserve">The different groups will have </w:t>
       </w:r>
       <w:r>
         <w:rPr>
@@ -237,23 +257,135 @@
           <w:sz w:val="24"/>
           <w:szCs w:val="24"/>
         </w:rPr>
-        <w:t xml:space="preserve"> keys. </w:t>
-      </w:r>
-      <w:r>
-        <w:rPr>
-          <w:rFonts w:ascii="Times New Roman" w:hAnsi="Times New Roman" w:cs="Times New Roman"/>
-          <w:sz w:val="24"/>
-          <w:szCs w:val="24"/>
-        </w:rPr>
-        <w:t>The keys are stored securely by function SaveKey()</w:t>
-      </w:r>
-      <w:r>
-        <w:rPr>
-          <w:rFonts w:ascii="Times New Roman" w:hAnsi="Times New Roman" w:cs="Times New Roman"/>
-          <w:sz w:val="24"/>
-          <w:szCs w:val="24"/>
-        </w:rPr>
-        <w:t xml:space="preserve"> in which I use CBC with random IV for encrypt the key database. </w:t>
+        <w:t xml:space="preserve"> keys</w:t>
+      </w:r>
+      <w:r>
+        <w:rPr>
+          <w:rFonts w:ascii="Times New Roman" w:hAnsi="Times New Roman" w:cs="Times New Roman"/>
+          <w:sz w:val="24"/>
+          <w:szCs w:val="24"/>
+        </w:rPr>
+        <w:t xml:space="preserve"> because the keys are generated using </w:t>
+      </w:r>
+      <w:proofErr w:type="spellStart"/>
+      <w:proofErr w:type="gramStart"/>
+      <w:r>
+        <w:rPr>
+          <w:rFonts w:ascii="Times New Roman" w:hAnsi="Times New Roman" w:cs="Times New Roman"/>
+          <w:sz w:val="24"/>
+          <w:szCs w:val="24"/>
+        </w:rPr>
+        <w:t>GetRandomValue</w:t>
+      </w:r>
+      <w:proofErr w:type="spellEnd"/>
+      <w:r>
+        <w:rPr>
+          <w:rFonts w:ascii="Times New Roman" w:hAnsi="Times New Roman" w:cs="Times New Roman"/>
+          <w:sz w:val="24"/>
+          <w:szCs w:val="24"/>
+        </w:rPr>
+        <w:t>(</w:t>
+      </w:r>
+      <w:proofErr w:type="gramEnd"/>
+      <w:r>
+        <w:rPr>
+          <w:rFonts w:ascii="Times New Roman" w:hAnsi="Times New Roman" w:cs="Times New Roman"/>
+          <w:sz w:val="24"/>
+          <w:szCs w:val="24"/>
+        </w:rPr>
+        <w:t>)</w:t>
+      </w:r>
+      <w:r>
+        <w:rPr>
+          <w:rFonts w:ascii="Times New Roman" w:hAnsi="Times New Roman" w:cs="Times New Roman"/>
+          <w:sz w:val="24"/>
+          <w:szCs w:val="24"/>
+        </w:rPr>
+        <w:t xml:space="preserve"> </w:t>
+      </w:r>
+      <w:r>
+        <w:rPr>
+          <w:rFonts w:ascii="Times New Roman" w:hAnsi="Times New Roman" w:cs="Times New Roman"/>
+          <w:sz w:val="24"/>
+          <w:szCs w:val="24"/>
+        </w:rPr>
+        <w:t>and the random salt</w:t>
+      </w:r>
+      <w:r>
+        <w:rPr>
+          <w:rFonts w:ascii="Times New Roman" w:hAnsi="Times New Roman" w:cs="Times New Roman"/>
+          <w:sz w:val="24"/>
+          <w:szCs w:val="24"/>
+        </w:rPr>
+        <w:t xml:space="preserve"> for the input</w:t>
+      </w:r>
+      <w:r>
+        <w:rPr>
+          <w:rFonts w:ascii="Times New Roman" w:hAnsi="Times New Roman" w:cs="Times New Roman"/>
+          <w:sz w:val="24"/>
+          <w:szCs w:val="24"/>
+        </w:rPr>
+        <w:t xml:space="preserve">. </w:t>
+      </w:r>
+      <w:r>
+        <w:rPr>
+          <w:rFonts w:ascii="Times New Roman" w:hAnsi="Times New Roman" w:cs="Times New Roman"/>
+          <w:sz w:val="24"/>
+          <w:szCs w:val="24"/>
+        </w:rPr>
+        <w:t xml:space="preserve">The keys are stored securely by function </w:t>
+      </w:r>
+      <w:proofErr w:type="spellStart"/>
+      <w:proofErr w:type="gramStart"/>
+      <w:r>
+        <w:rPr>
+          <w:rFonts w:ascii="Times New Roman" w:hAnsi="Times New Roman" w:cs="Times New Roman"/>
+          <w:sz w:val="24"/>
+          <w:szCs w:val="24"/>
+        </w:rPr>
+        <w:t>SaveKey</w:t>
+      </w:r>
+      <w:proofErr w:type="spellEnd"/>
+      <w:r>
+        <w:rPr>
+          <w:rFonts w:ascii="Times New Roman" w:hAnsi="Times New Roman" w:cs="Times New Roman"/>
+          <w:sz w:val="24"/>
+          <w:szCs w:val="24"/>
+        </w:rPr>
+        <w:t>(</w:t>
+      </w:r>
+      <w:proofErr w:type="gramEnd"/>
+      <w:r>
+        <w:rPr>
+          <w:rFonts w:ascii="Times New Roman" w:hAnsi="Times New Roman" w:cs="Times New Roman"/>
+          <w:sz w:val="24"/>
+          <w:szCs w:val="24"/>
+        </w:rPr>
+        <w:t>)</w:t>
+      </w:r>
+      <w:r>
+        <w:rPr>
+          <w:rFonts w:ascii="Times New Roman" w:hAnsi="Times New Roman" w:cs="Times New Roman"/>
+          <w:sz w:val="24"/>
+          <w:szCs w:val="24"/>
+        </w:rPr>
+        <w:t xml:space="preserve"> in which I use CBC with random IV </w:t>
+      </w:r>
+      <w:r>
+        <w:rPr>
+          <w:rFonts w:ascii="Times New Roman" w:hAnsi="Times New Roman" w:cs="Times New Roman"/>
+          <w:sz w:val="24"/>
+          <w:szCs w:val="24"/>
+        </w:rPr>
+        <w:t>to</w:t>
+      </w:r>
+      <w:r>
+        <w:rPr>
+          <w:rFonts w:ascii="Times New Roman" w:hAnsi="Times New Roman" w:cs="Times New Roman"/>
+          <w:sz w:val="24"/>
+          <w:szCs w:val="24"/>
+        </w:rPr>
+        <w:t xml:space="preserve"> encrypt the key database. </w:t>
       </w:r>
       <w:r>
         <w:rPr>
@@ -269,7 +401,31 @@
           <w:sz w:val="24"/>
           <w:szCs w:val="24"/>
         </w:rPr>
-        <w:t xml:space="preserve"> key to encrypt the database is the key generated by user's password to key database. </w:t>
+        <w:t xml:space="preserve"> key to encrypt the database is the generated by user's password </w:t>
+      </w:r>
+      <w:r>
+        <w:rPr>
+          <w:rFonts w:ascii="Times New Roman" w:hAnsi="Times New Roman" w:cs="Times New Roman"/>
+          <w:sz w:val="24"/>
+          <w:szCs w:val="24"/>
+        </w:rPr>
+        <w:t xml:space="preserve">using the key expansion PRF </w:t>
+      </w:r>
+      <w:r>
+        <w:rPr>
+          <w:rFonts w:ascii="Times New Roman" w:hAnsi="Times New Roman" w:cs="Times New Roman"/>
+          <w:sz w:val="24"/>
+          <w:szCs w:val="24"/>
+        </w:rPr>
+        <w:t>pbkdf2</w:t>
+      </w:r>
+      <w:r>
+        <w:rPr>
+          <w:rFonts w:ascii="Times New Roman" w:hAnsi="Times New Roman" w:cs="Times New Roman"/>
+          <w:sz w:val="24"/>
+          <w:szCs w:val="24"/>
+        </w:rPr>
+        <w:t xml:space="preserve">. </w:t>
       </w:r>
       <w:r>
         <w:rPr>
@@ -285,7 +441,71 @@
           <w:sz w:val="24"/>
           <w:szCs w:val="24"/>
         </w:rPr>
-        <w:t xml:space="preserve">om generated by GetRandomValue (Assume that the GetRandomValue() is cryptographically-secure then an attaker cannot predict the IV). </w:t>
+        <w:t xml:space="preserve">om generated by </w:t>
+      </w:r>
+      <w:proofErr w:type="spellStart"/>
+      <w:r>
+        <w:rPr>
+          <w:rFonts w:ascii="Times New Roman" w:hAnsi="Times New Roman" w:cs="Times New Roman"/>
+          <w:sz w:val="24"/>
+          <w:szCs w:val="24"/>
+        </w:rPr>
+        <w:t>GetRandomValue</w:t>
+      </w:r>
+      <w:proofErr w:type="spellEnd"/>
+      <w:r>
+        <w:rPr>
+          <w:rFonts w:ascii="Times New Roman" w:hAnsi="Times New Roman" w:cs="Times New Roman"/>
+          <w:sz w:val="24"/>
+          <w:szCs w:val="24"/>
+        </w:rPr>
+        <w:t xml:space="preserve"> (Assume that the </w:t>
+      </w:r>
+      <w:proofErr w:type="spellStart"/>
+      <w:proofErr w:type="gramStart"/>
+      <w:r>
+        <w:rPr>
+          <w:rFonts w:ascii="Times New Roman" w:hAnsi="Times New Roman" w:cs="Times New Roman"/>
+          <w:sz w:val="24"/>
+          <w:szCs w:val="24"/>
+        </w:rPr>
+        <w:t>GetRandomValue</w:t>
+      </w:r>
+      <w:proofErr w:type="spellEnd"/>
+      <w:r>
+        <w:rPr>
+          <w:rFonts w:ascii="Times New Roman" w:hAnsi="Times New Roman" w:cs="Times New Roman"/>
+          <w:sz w:val="24"/>
+          <w:szCs w:val="24"/>
+        </w:rPr>
+        <w:t>(</w:t>
+      </w:r>
+      <w:proofErr w:type="gramEnd"/>
+      <w:r>
+        <w:rPr>
+          <w:rFonts w:ascii="Times New Roman" w:hAnsi="Times New Roman" w:cs="Times New Roman"/>
+          <w:sz w:val="24"/>
+          <w:szCs w:val="24"/>
+        </w:rPr>
+        <w:t xml:space="preserve">) is cryptographically-secure then an </w:t>
+      </w:r>
+      <w:proofErr w:type="spellStart"/>
+      <w:r>
+        <w:rPr>
+          <w:rFonts w:ascii="Times New Roman" w:hAnsi="Times New Roman" w:cs="Times New Roman"/>
+          <w:sz w:val="24"/>
+          <w:szCs w:val="24"/>
+        </w:rPr>
+        <w:t>attaker</w:t>
+      </w:r>
+      <w:proofErr w:type="spellEnd"/>
+      <w:r>
+        <w:rPr>
+          <w:rFonts w:ascii="Times New Roman" w:hAnsi="Times New Roman" w:cs="Times New Roman"/>
+          <w:sz w:val="24"/>
+          <w:szCs w:val="24"/>
+        </w:rPr>
+        <w:t xml:space="preserve"> cannot predict the IV). </w:t>
       </w:r>
       <w:r>
         <w:rPr>
@@ -295,6 +515,8 @@
         </w:rPr>
         <w:t xml:space="preserve">Secondly, I use function </w:t>
       </w:r>
+      <w:proofErr w:type="spellStart"/>
+      <w:proofErr w:type="gramStart"/>
       <w:r>
         <w:rPr>
           <w:rFonts w:ascii="Times New Roman" w:hAnsi="Times New Roman" w:cs="Times New Roman"/>
@@ -303,14 +525,26 @@
         </w:rPr>
         <w:t>sjcl.cipher.aes</w:t>
       </w:r>
-      <w:r>
-        <w:rPr>
-          <w:rFonts w:ascii="Times New Roman" w:hAnsi="Times New Roman" w:cs="Times New Roman"/>
-          <w:sz w:val="24"/>
-          <w:szCs w:val="24"/>
-        </w:rPr>
-        <w:t xml:space="preserve">() which is a secure PRP. Therefore, according to CBC theorem, if </w:t>
-      </w:r>
+      <w:proofErr w:type="spellEnd"/>
+      <w:r>
+        <w:rPr>
+          <w:rFonts w:ascii="Times New Roman" w:hAnsi="Times New Roman" w:cs="Times New Roman"/>
+          <w:sz w:val="24"/>
+          <w:szCs w:val="24"/>
+        </w:rPr>
+        <w:t>(</w:t>
+      </w:r>
+      <w:proofErr w:type="gramEnd"/>
+      <w:r>
+        <w:rPr>
+          <w:rFonts w:ascii="Times New Roman" w:hAnsi="Times New Roman" w:cs="Times New Roman"/>
+          <w:sz w:val="24"/>
+          <w:szCs w:val="24"/>
+        </w:rPr>
+        <w:t xml:space="preserve">) which is a secure PRP. Therefore, according to CBC theorem, if </w:t>
+      </w:r>
+      <w:proofErr w:type="spellStart"/>
+      <w:proofErr w:type="gramStart"/>
       <w:r>
         <w:rPr>
           <w:rFonts w:ascii="Times New Roman" w:hAnsi="Times New Roman" w:cs="Times New Roman"/>
@@ -319,13 +553,23 @@
         </w:rPr>
         <w:t>sjcl.cipher.aes</w:t>
       </w:r>
-      <w:r>
-        <w:rPr>
-          <w:rFonts w:ascii="Times New Roman" w:hAnsi="Times New Roman" w:cs="Times New Roman"/>
-          <w:sz w:val="24"/>
-          <w:szCs w:val="24"/>
-        </w:rPr>
-        <w:t xml:space="preserve">() is a secure PRP then the CBC with random IV is </w:t>
+      <w:proofErr w:type="spellEnd"/>
+      <w:r>
+        <w:rPr>
+          <w:rFonts w:ascii="Times New Roman" w:hAnsi="Times New Roman" w:cs="Times New Roman"/>
+          <w:sz w:val="24"/>
+          <w:szCs w:val="24"/>
+        </w:rPr>
+        <w:t>(</w:t>
+      </w:r>
+      <w:proofErr w:type="gramEnd"/>
+      <w:r>
+        <w:rPr>
+          <w:rFonts w:ascii="Times New Roman" w:hAnsi="Times New Roman" w:cs="Times New Roman"/>
+          <w:sz w:val="24"/>
+          <w:szCs w:val="24"/>
+        </w:rPr>
+        <w:t xml:space="preserve">) is a secure PRP then the CBC with random IV is </w:t>
       </w:r>
       <w:r>
         <w:rPr>
@@ -359,15 +603,106 @@
           <w:szCs w:val="24"/>
         </w:rPr>
         <w:tab/>
-        <w:t xml:space="preserve">Loadkeys is secure because to get the keys database out decrypted, the user must have the correct generated key from the password. If the user enter a wrong password or the key stored in sessionStorage is incorrect, the key database will not be decrypted or decrypted incorrectly. </w:t>
-      </w:r>
-      <w:r>
-        <w:rPr>
-          <w:rFonts w:ascii="Times New Roman" w:hAnsi="Times New Roman" w:cs="Times New Roman"/>
-          <w:sz w:val="24"/>
-          <w:szCs w:val="24"/>
-        </w:rPr>
-        <w:t>This is ensured by the decrypted CBC algorithm.</w:t>
+      </w:r>
+      <w:proofErr w:type="spellStart"/>
+      <w:r>
+        <w:rPr>
+          <w:rFonts w:ascii="Times New Roman" w:hAnsi="Times New Roman" w:cs="Times New Roman"/>
+          <w:sz w:val="24"/>
+          <w:szCs w:val="24"/>
+        </w:rPr>
+        <w:t>Loadkeys</w:t>
+      </w:r>
+      <w:proofErr w:type="spellEnd"/>
+      <w:r>
+        <w:rPr>
+          <w:rFonts w:ascii="Times New Roman" w:hAnsi="Times New Roman" w:cs="Times New Roman"/>
+          <w:sz w:val="24"/>
+          <w:szCs w:val="24"/>
+        </w:rPr>
+        <w:t xml:space="preserve"> is secure because to get the keys database out decrypted, the user must have the correct generated key from the password. If the user enter</w:t>
+      </w:r>
+      <w:r>
+        <w:rPr>
+          <w:rFonts w:ascii="Times New Roman" w:hAnsi="Times New Roman" w:cs="Times New Roman"/>
+          <w:sz w:val="24"/>
+          <w:szCs w:val="24"/>
+        </w:rPr>
+        <w:t>s</w:t>
+      </w:r>
+      <w:r>
+        <w:rPr>
+          <w:rFonts w:ascii="Times New Roman" w:hAnsi="Times New Roman" w:cs="Times New Roman"/>
+          <w:sz w:val="24"/>
+          <w:szCs w:val="24"/>
+        </w:rPr>
+        <w:t xml:space="preserve"> a wrong password or the key </w:t>
+      </w:r>
+      <w:r>
+        <w:rPr>
+          <w:rFonts w:ascii="Times New Roman" w:hAnsi="Times New Roman" w:cs="Times New Roman"/>
+          <w:sz w:val="24"/>
+          <w:szCs w:val="24"/>
+        </w:rPr>
+        <w:t xml:space="preserve">is </w:t>
+      </w:r>
+      <w:r>
+        <w:rPr>
+          <w:rFonts w:ascii="Times New Roman" w:hAnsi="Times New Roman" w:cs="Times New Roman"/>
+          <w:sz w:val="24"/>
+          <w:szCs w:val="24"/>
+        </w:rPr>
+        <w:t xml:space="preserve">stored in </w:t>
+      </w:r>
+      <w:proofErr w:type="spellStart"/>
+      <w:r>
+        <w:rPr>
+          <w:rFonts w:ascii="Times New Roman" w:hAnsi="Times New Roman" w:cs="Times New Roman"/>
+          <w:sz w:val="24"/>
+          <w:szCs w:val="24"/>
+        </w:rPr>
+        <w:t>sessionStorage</w:t>
+      </w:r>
+      <w:proofErr w:type="spellEnd"/>
+      <w:r>
+        <w:rPr>
+          <w:rFonts w:ascii="Times New Roman" w:hAnsi="Times New Roman" w:cs="Times New Roman"/>
+          <w:sz w:val="24"/>
+          <w:szCs w:val="24"/>
+        </w:rPr>
+        <w:t xml:space="preserve"> is incorrect</w:t>
+      </w:r>
+      <w:r>
+        <w:rPr>
+          <w:rFonts w:ascii="Times New Roman" w:hAnsi="Times New Roman" w:cs="Times New Roman"/>
+          <w:sz w:val="24"/>
+          <w:szCs w:val="24"/>
+        </w:rPr>
+        <w:t>ly</w:t>
+      </w:r>
+      <w:r>
+        <w:rPr>
+          <w:rFonts w:ascii="Times New Roman" w:hAnsi="Times New Roman" w:cs="Times New Roman"/>
+          <w:sz w:val="24"/>
+          <w:szCs w:val="24"/>
+        </w:rPr>
+        <w:t xml:space="preserve">, the key database will not be decrypted or decrypted incorrectly. </w:t>
+      </w:r>
+      <w:r>
+        <w:rPr>
+          <w:rFonts w:ascii="Times New Roman" w:hAnsi="Times New Roman" w:cs="Times New Roman"/>
+          <w:sz w:val="24"/>
+          <w:szCs w:val="24"/>
+        </w:rPr>
+        <w:t>This is ensured by the decryption</w:t>
+      </w:r>
+      <w:r>
+        <w:rPr>
+          <w:rFonts w:ascii="Times New Roman" w:hAnsi="Times New Roman" w:cs="Times New Roman"/>
+          <w:sz w:val="24"/>
+          <w:szCs w:val="24"/>
+        </w:rPr>
+        <w:t xml:space="preserve"> CBC algorithm.</w:t>
       </w:r>
     </w:p>
     <w:p>
@@ -416,7 +751,41 @@
           <w:sz w:val="24"/>
           <w:szCs w:val="24"/>
         </w:rPr>
-        <w:t>I allow user to use a key database password to securely store/load the keys. I save the encrypted key database in localStorage.</w:t>
+        <w:t>I allow</w:t>
+      </w:r>
+      <w:r>
+        <w:rPr>
+          <w:rFonts w:ascii="Times New Roman" w:hAnsi="Times New Roman" w:cs="Times New Roman"/>
+          <w:sz w:val="24"/>
+          <w:szCs w:val="24"/>
+        </w:rPr>
+        <w:t xml:space="preserve"> the</w:t>
+      </w:r>
+      <w:r>
+        <w:rPr>
+          <w:rFonts w:ascii="Times New Roman" w:hAnsi="Times New Roman" w:cs="Times New Roman"/>
+          <w:sz w:val="24"/>
+          <w:szCs w:val="24"/>
+        </w:rPr>
+        <w:t xml:space="preserve"> user to use a key database password to securely store/load the keys. I save the encrypted key database in </w:t>
+      </w:r>
+      <w:proofErr w:type="spellStart"/>
+      <w:r>
+        <w:rPr>
+          <w:rFonts w:ascii="Times New Roman" w:hAnsi="Times New Roman" w:cs="Times New Roman"/>
+          <w:sz w:val="24"/>
+          <w:szCs w:val="24"/>
+        </w:rPr>
+        <w:t>localStorage</w:t>
+      </w:r>
+      <w:proofErr w:type="spellEnd"/>
+      <w:r>
+        <w:rPr>
+          <w:rFonts w:ascii="Times New Roman" w:hAnsi="Times New Roman" w:cs="Times New Roman"/>
+          <w:sz w:val="24"/>
+          <w:szCs w:val="24"/>
+        </w:rPr>
+        <w:t>.</w:t>
       </w:r>
       <w:r>
         <w:rPr>
@@ -432,7 +801,15 @@
           <w:sz w:val="24"/>
           <w:szCs w:val="24"/>
         </w:rPr>
-        <w:t xml:space="preserve"> I should ask first time user</w:t>
+        <w:t xml:space="preserve"> I ask first time user</w:t>
+      </w:r>
+      <w:r>
+        <w:rPr>
+          <w:rFonts w:ascii="Times New Roman" w:hAnsi="Times New Roman" w:cs="Times New Roman"/>
+          <w:sz w:val="24"/>
+          <w:szCs w:val="24"/>
+        </w:rPr>
+        <w:t>s</w:t>
       </w:r>
       <w:r>
         <w:rPr>
@@ -490,15 +867,65 @@
           <w:szCs w:val="24"/>
         </w:rPr>
         <w:tab/>
-        <w:t xml:space="preserve">I use the generated key from user password to encrypt and decrypt </w:t>
-      </w:r>
-      <w:r>
-        <w:rPr>
-          <w:rFonts w:ascii="Times New Roman" w:hAnsi="Times New Roman" w:cs="Times New Roman"/>
-          <w:sz w:val="24"/>
-          <w:szCs w:val="24"/>
-        </w:rPr>
-        <w:t xml:space="preserve">database key. The generated key is created using random 128 bit salt from cryptographically secure GetRandomValue. </w:t>
+        <w:t xml:space="preserve">I use the generated key from </w:t>
+      </w:r>
+      <w:r>
+        <w:rPr>
+          <w:rFonts w:ascii="Times New Roman" w:hAnsi="Times New Roman" w:cs="Times New Roman"/>
+          <w:sz w:val="24"/>
+          <w:szCs w:val="24"/>
+        </w:rPr>
+        <w:t xml:space="preserve">the </w:t>
+      </w:r>
+      <w:r>
+        <w:rPr>
+          <w:rFonts w:ascii="Times New Roman" w:hAnsi="Times New Roman" w:cs="Times New Roman"/>
+          <w:sz w:val="24"/>
+          <w:szCs w:val="24"/>
+        </w:rPr>
+        <w:t xml:space="preserve">user password to encrypt and decrypt </w:t>
+      </w:r>
+      <w:r>
+        <w:rPr>
+          <w:rFonts w:ascii="Times New Roman" w:hAnsi="Times New Roman" w:cs="Times New Roman"/>
+          <w:sz w:val="24"/>
+          <w:szCs w:val="24"/>
+        </w:rPr>
+        <w:t xml:space="preserve">database key. The generated key is created using random 128 bit salt from cryptographically secure </w:t>
+      </w:r>
+      <w:proofErr w:type="spellStart"/>
+      <w:r>
+        <w:rPr>
+          <w:rFonts w:ascii="Times New Roman" w:hAnsi="Times New Roman" w:cs="Times New Roman"/>
+          <w:sz w:val="24"/>
+          <w:szCs w:val="24"/>
+        </w:rPr>
+        <w:t>GetRandomValue</w:t>
+      </w:r>
+      <w:proofErr w:type="spellEnd"/>
+      <w:r>
+        <w:rPr>
+          <w:rFonts w:ascii="Times New Roman" w:hAnsi="Times New Roman" w:cs="Times New Roman"/>
+          <w:sz w:val="24"/>
+          <w:szCs w:val="24"/>
+        </w:rPr>
+        <w:t xml:space="preserve"> and the PRF </w:t>
+      </w:r>
+      <w:r>
+        <w:rPr>
+          <w:rFonts w:ascii="Times New Roman" w:hAnsi="Times New Roman" w:cs="Times New Roman"/>
+          <w:sz w:val="24"/>
+          <w:szCs w:val="24"/>
+        </w:rPr>
+        <w:t>pbkdf2</w:t>
+      </w:r>
+      <w:r>
+        <w:rPr>
+          <w:rFonts w:ascii="Times New Roman" w:hAnsi="Times New Roman" w:cs="Times New Roman"/>
+          <w:sz w:val="24"/>
+          <w:szCs w:val="24"/>
+        </w:rPr>
+        <w:t xml:space="preserve">. </w:t>
       </w:r>
     </w:p>
     <w:p>
@@ -516,7 +943,93 @@
           <w:szCs w:val="24"/>
         </w:rPr>
         <w:tab/>
-        <w:t>I use sessionStorage to store the generated key. Therefore, after I close my browser properly, the generatedKey will be deleted from sessionStorage, An attacker sits down on my computer after that will not be able to get the generated key and thus, can't decrypt the key database and can't decrypt the message.</w:t>
+        <w:t xml:space="preserve">I use </w:t>
+      </w:r>
+      <w:proofErr w:type="spellStart"/>
+      <w:r>
+        <w:rPr>
+          <w:rFonts w:ascii="Times New Roman" w:hAnsi="Times New Roman" w:cs="Times New Roman"/>
+          <w:sz w:val="24"/>
+          <w:szCs w:val="24"/>
+        </w:rPr>
+        <w:t>sessionStorage</w:t>
+      </w:r>
+      <w:proofErr w:type="spellEnd"/>
+      <w:r>
+        <w:rPr>
+          <w:rFonts w:ascii="Times New Roman" w:hAnsi="Times New Roman" w:cs="Times New Roman"/>
+          <w:sz w:val="24"/>
+          <w:szCs w:val="24"/>
+        </w:rPr>
+        <w:t xml:space="preserve"> to store the generated key. Therefore, after I close my browser properly, the </w:t>
+      </w:r>
+      <w:proofErr w:type="spellStart"/>
+      <w:r>
+        <w:rPr>
+          <w:rFonts w:ascii="Times New Roman" w:hAnsi="Times New Roman" w:cs="Times New Roman"/>
+          <w:sz w:val="24"/>
+          <w:szCs w:val="24"/>
+        </w:rPr>
+        <w:t>generatedKey</w:t>
+      </w:r>
+      <w:proofErr w:type="spellEnd"/>
+      <w:r>
+        <w:rPr>
+          <w:rFonts w:ascii="Times New Roman" w:hAnsi="Times New Roman" w:cs="Times New Roman"/>
+          <w:sz w:val="24"/>
+          <w:szCs w:val="24"/>
+        </w:rPr>
+        <w:t xml:space="preserve"> will</w:t>
+      </w:r>
+      <w:r>
+        <w:rPr>
+          <w:rFonts w:ascii="Times New Roman" w:hAnsi="Times New Roman" w:cs="Times New Roman"/>
+          <w:sz w:val="24"/>
+          <w:szCs w:val="24"/>
+        </w:rPr>
+        <w:t xml:space="preserve"> be deleted from </w:t>
+      </w:r>
+      <w:proofErr w:type="spellStart"/>
+      <w:r>
+        <w:rPr>
+          <w:rFonts w:ascii="Times New Roman" w:hAnsi="Times New Roman" w:cs="Times New Roman"/>
+          <w:sz w:val="24"/>
+          <w:szCs w:val="24"/>
+        </w:rPr>
+        <w:t>sessionStorage</w:t>
+      </w:r>
+      <w:proofErr w:type="spellEnd"/>
+      <w:r>
+        <w:rPr>
+          <w:rFonts w:ascii="Times New Roman" w:hAnsi="Times New Roman" w:cs="Times New Roman"/>
+          <w:sz w:val="24"/>
+          <w:szCs w:val="24"/>
+        </w:rPr>
+        <w:t>.</w:t>
+      </w:r>
+      <w:r>
+        <w:rPr>
+          <w:rFonts w:ascii="Times New Roman" w:hAnsi="Times New Roman" w:cs="Times New Roman"/>
+          <w:sz w:val="24"/>
+          <w:szCs w:val="24"/>
+        </w:rPr>
+        <w:t xml:space="preserve"> An attacker</w:t>
+      </w:r>
+      <w:r>
+        <w:rPr>
+          <w:rFonts w:ascii="Times New Roman" w:hAnsi="Times New Roman" w:cs="Times New Roman"/>
+          <w:sz w:val="24"/>
+          <w:szCs w:val="24"/>
+        </w:rPr>
+        <w:t xml:space="preserve"> who</w:t>
+      </w:r>
+      <w:r>
+        <w:rPr>
+          <w:rFonts w:ascii="Times New Roman" w:hAnsi="Times New Roman" w:cs="Times New Roman"/>
+          <w:sz w:val="24"/>
+          <w:szCs w:val="24"/>
+        </w:rPr>
+        <w:t xml:space="preserve"> sits down on my computer after that will not be able to get the generated key and thus, can't decrypt the key database and can't decrypt the message.</w:t>
       </w:r>
     </w:p>
     <w:p>
@@ -540,7 +1053,27 @@
           <w:sz w:val="24"/>
           <w:szCs w:val="24"/>
         </w:rPr>
-        <w:t>Provide a function to generate new keys (in GenerateKey).</w:t>
+        <w:t xml:space="preserve">Provide a function to generate new keys (in </w:t>
+      </w:r>
+      <w:proofErr w:type="spellStart"/>
+      <w:r>
+        <w:rPr>
+          <w:rFonts w:ascii="Times New Roman" w:hAnsi="Times New Roman" w:cs="Times New Roman"/>
+          <w:b/>
+          <w:sz w:val="24"/>
+          <w:szCs w:val="24"/>
+        </w:rPr>
+        <w:t>GenerateKey</w:t>
+      </w:r>
+      <w:proofErr w:type="spellEnd"/>
+      <w:r>
+        <w:rPr>
+          <w:rFonts w:ascii="Times New Roman" w:hAnsi="Times New Roman" w:cs="Times New Roman"/>
+          <w:b/>
+          <w:sz w:val="24"/>
+          <w:szCs w:val="24"/>
+        </w:rPr>
+        <w:t>).</w:t>
       </w:r>
     </w:p>
     <w:p>
@@ -566,15 +1099,67 @@
           <w:sz w:val="24"/>
           <w:szCs w:val="24"/>
         </w:rPr>
-        <w:t xml:space="preserve">use function sjcl.misc.pbkdf2 </w:t>
-      </w:r>
-      <w:r>
-        <w:rPr>
-          <w:rFonts w:ascii="Times New Roman" w:hAnsi="Times New Roman" w:cs="Times New Roman"/>
-          <w:sz w:val="24"/>
-          <w:szCs w:val="24"/>
-        </w:rPr>
-        <w:t>to convert</w:t>
+        <w:t xml:space="preserve">use </w:t>
+      </w:r>
+      <w:r>
+        <w:rPr>
+          <w:rFonts w:ascii="Times New Roman" w:hAnsi="Times New Roman" w:cs="Times New Roman"/>
+          <w:sz w:val="24"/>
+          <w:szCs w:val="24"/>
+        </w:rPr>
+        <w:t xml:space="preserve">pseudorandom </w:t>
+      </w:r>
+      <w:r>
+        <w:rPr>
+          <w:rFonts w:ascii="Times New Roman" w:hAnsi="Times New Roman" w:cs="Times New Roman"/>
+          <w:sz w:val="24"/>
+          <w:szCs w:val="24"/>
+        </w:rPr>
+        <w:t xml:space="preserve">function sjcl.misc.pbkdf2 </w:t>
+      </w:r>
+      <w:r>
+        <w:rPr>
+          <w:rFonts w:ascii="Times New Roman" w:hAnsi="Times New Roman" w:cs="Times New Roman"/>
+          <w:sz w:val="24"/>
+          <w:szCs w:val="24"/>
+        </w:rPr>
+        <w:t xml:space="preserve">to </w:t>
+      </w:r>
+      <w:r>
+        <w:rPr>
+          <w:rFonts w:ascii="Times New Roman" w:hAnsi="Times New Roman" w:cs="Times New Roman"/>
+          <w:sz w:val="24"/>
+          <w:szCs w:val="24"/>
+        </w:rPr>
+        <w:t xml:space="preserve">expand a random value from </w:t>
+      </w:r>
+      <w:proofErr w:type="spellStart"/>
+      <w:proofErr w:type="gramStart"/>
+      <w:r>
+        <w:rPr>
+          <w:rFonts w:ascii="Times New Roman" w:hAnsi="Times New Roman" w:cs="Times New Roman"/>
+          <w:sz w:val="24"/>
+          <w:szCs w:val="24"/>
+        </w:rPr>
+        <w:t>GetRandomValue</w:t>
+      </w:r>
+      <w:proofErr w:type="spellEnd"/>
+      <w:r>
+        <w:rPr>
+          <w:rFonts w:ascii="Times New Roman" w:hAnsi="Times New Roman" w:cs="Times New Roman"/>
+          <w:sz w:val="24"/>
+          <w:szCs w:val="24"/>
+        </w:rPr>
+        <w:t>(</w:t>
+      </w:r>
+      <w:proofErr w:type="gramEnd"/>
+      <w:r>
+        <w:rPr>
+          <w:rFonts w:ascii="Times New Roman" w:hAnsi="Times New Roman" w:cs="Times New Roman"/>
+          <w:sz w:val="24"/>
+          <w:szCs w:val="24"/>
+        </w:rPr>
+        <w:t>)</w:t>
       </w:r>
       <w:r>
         <w:rPr>
@@ -590,14 +1175,6 @@
           <w:sz w:val="24"/>
           <w:szCs w:val="24"/>
         </w:rPr>
-        <w:t xml:space="preserve">the group name </w:t>
-      </w:r>
-      <w:r>
-        <w:rPr>
-          <w:rFonts w:ascii="Times New Roman" w:hAnsi="Times New Roman" w:cs="Times New Roman"/>
-          <w:sz w:val="24"/>
-          <w:szCs w:val="24"/>
-        </w:rPr>
         <w:t>into a key, using a salt</w:t>
       </w:r>
       <w:r>
@@ -606,15 +1183,101 @@
           <w:sz w:val="24"/>
           <w:szCs w:val="24"/>
         </w:rPr>
-        <w:t xml:space="preserve">. The salt is cryptographically-secure and uniquely-generated-amongst-different-users 128 bit salt by using function GetRandomValue(). </w:t>
-      </w:r>
-      <w:r>
-        <w:rPr>
-          <w:rFonts w:ascii="Times New Roman" w:hAnsi="Times New Roman" w:cs="Times New Roman"/>
-          <w:sz w:val="24"/>
-          <w:szCs w:val="24"/>
-        </w:rPr>
-        <w:t>This ensures that the group key is indistinguishable from random (I didn't use Math.random)</w:t>
+        <w:t xml:space="preserve">. The salt is </w:t>
+      </w:r>
+      <w:r>
+        <w:rPr>
+          <w:rFonts w:ascii="Times New Roman" w:hAnsi="Times New Roman" w:cs="Times New Roman"/>
+          <w:sz w:val="24"/>
+          <w:szCs w:val="24"/>
+        </w:rPr>
+        <w:t xml:space="preserve">a </w:t>
+      </w:r>
+      <w:r>
+        <w:rPr>
+          <w:rFonts w:ascii="Times New Roman" w:hAnsi="Times New Roman" w:cs="Times New Roman"/>
+          <w:sz w:val="24"/>
+          <w:szCs w:val="24"/>
+        </w:rPr>
+        <w:t>cryptographically-secure and uniquely-generated-amongst-different-users 1</w:t>
+      </w:r>
+      <w:r>
+        <w:rPr>
+          <w:rFonts w:ascii="Times New Roman" w:hAnsi="Times New Roman" w:cs="Times New Roman"/>
+          <w:sz w:val="24"/>
+          <w:szCs w:val="24"/>
+        </w:rPr>
+        <w:t>28-</w:t>
+      </w:r>
+      <w:r>
+        <w:rPr>
+          <w:rFonts w:ascii="Times New Roman" w:hAnsi="Times New Roman" w:cs="Times New Roman"/>
+          <w:sz w:val="24"/>
+          <w:szCs w:val="24"/>
+        </w:rPr>
+        <w:t xml:space="preserve">bit salt by using function </w:t>
+      </w:r>
+      <w:proofErr w:type="spellStart"/>
+      <w:proofErr w:type="gramStart"/>
+      <w:r>
+        <w:rPr>
+          <w:rFonts w:ascii="Times New Roman" w:hAnsi="Times New Roman" w:cs="Times New Roman"/>
+          <w:sz w:val="24"/>
+          <w:szCs w:val="24"/>
+        </w:rPr>
+        <w:t>GetRandomValue</w:t>
+      </w:r>
+      <w:proofErr w:type="spellEnd"/>
+      <w:r>
+        <w:rPr>
+          <w:rFonts w:ascii="Times New Roman" w:hAnsi="Times New Roman" w:cs="Times New Roman"/>
+          <w:sz w:val="24"/>
+          <w:szCs w:val="24"/>
+        </w:rPr>
+        <w:t>(</w:t>
+      </w:r>
+      <w:proofErr w:type="gramEnd"/>
+      <w:r>
+        <w:rPr>
+          <w:rFonts w:ascii="Times New Roman" w:hAnsi="Times New Roman" w:cs="Times New Roman"/>
+          <w:sz w:val="24"/>
+          <w:szCs w:val="24"/>
+        </w:rPr>
+        <w:t xml:space="preserve">). </w:t>
+      </w:r>
+      <w:r>
+        <w:rPr>
+          <w:rFonts w:ascii="Times New Roman" w:hAnsi="Times New Roman" w:cs="Times New Roman"/>
+          <w:sz w:val="24"/>
+          <w:szCs w:val="24"/>
+        </w:rPr>
+        <w:t xml:space="preserve">This ensures that the group key is indistinguishable from random (I didn't use </w:t>
+      </w:r>
+      <w:proofErr w:type="spellStart"/>
+      <w:r>
+        <w:rPr>
+          <w:rFonts w:ascii="Times New Roman" w:hAnsi="Times New Roman" w:cs="Times New Roman"/>
+          <w:sz w:val="24"/>
+          <w:szCs w:val="24"/>
+        </w:rPr>
+        <w:t>Math.random</w:t>
+      </w:r>
+      <w:proofErr w:type="spellEnd"/>
+      <w:r>
+        <w:rPr>
+          <w:rFonts w:ascii="Times New Roman" w:hAnsi="Times New Roman" w:cs="Times New Roman"/>
+          <w:sz w:val="24"/>
+          <w:szCs w:val="24"/>
+        </w:rPr>
+        <w:t>)</w:t>
+      </w:r>
+      <w:r>
+        <w:rPr>
+          <w:rFonts w:ascii="Times New Roman" w:hAnsi="Times New Roman" w:cs="Times New Roman"/>
+          <w:sz w:val="24"/>
+          <w:szCs w:val="24"/>
+        </w:rPr>
+        <w:t>. Key generation is not deterministic.</w:t>
       </w:r>
     </w:p>
     <w:p>
@@ -657,23 +1320,101 @@
           <w:szCs w:val="24"/>
         </w:rPr>
         <w:tab/>
-        <w:t>All my encryption and decryption in this assignment (key database encrypt/decrypt, message encrypt/decrypt) use CBC with ra</w:t>
-      </w:r>
-      <w:r>
-        <w:rPr>
-          <w:rFonts w:ascii="Times New Roman" w:hAnsi="Times New Roman" w:cs="Times New Roman"/>
-          <w:sz w:val="24"/>
-          <w:szCs w:val="24"/>
-        </w:rPr>
-        <w:t xml:space="preserve">ndom IV. The IV is cryptographically random generated by using GetRandomValue(). Attacker cannot predict this IV (assume the function is implemented correctly). </w:t>
-      </w:r>
-      <w:r>
-        <w:rPr>
-          <w:rFonts w:ascii="Times New Roman" w:hAnsi="Times New Roman" w:cs="Times New Roman"/>
-          <w:sz w:val="24"/>
-          <w:szCs w:val="24"/>
-        </w:rPr>
-        <w:t>I use padding to ensure the aes block will be multiple of 16 bytes</w:t>
+        <w:t xml:space="preserve">All my encryption and decryption </w:t>
+      </w:r>
+      <w:r>
+        <w:rPr>
+          <w:rFonts w:ascii="Times New Roman" w:hAnsi="Times New Roman" w:cs="Times New Roman"/>
+          <w:sz w:val="24"/>
+          <w:szCs w:val="24"/>
+        </w:rPr>
+        <w:t xml:space="preserve">algorithms </w:t>
+      </w:r>
+      <w:r>
+        <w:rPr>
+          <w:rFonts w:ascii="Times New Roman" w:hAnsi="Times New Roman" w:cs="Times New Roman"/>
+          <w:sz w:val="24"/>
+          <w:szCs w:val="24"/>
+        </w:rPr>
+        <w:t xml:space="preserve">in this assignment (key database encrypt/decrypt, message encrypt/decrypt) use CBC with </w:t>
+      </w:r>
+      <w:r>
+        <w:rPr>
+          <w:rFonts w:ascii="Times New Roman" w:hAnsi="Times New Roman" w:cs="Times New Roman"/>
+          <w:sz w:val="24"/>
+          <w:szCs w:val="24"/>
+        </w:rPr>
+        <w:t xml:space="preserve">a </w:t>
+      </w:r>
+      <w:r>
+        <w:rPr>
+          <w:rFonts w:ascii="Times New Roman" w:hAnsi="Times New Roman" w:cs="Times New Roman"/>
+          <w:sz w:val="24"/>
+          <w:szCs w:val="24"/>
+        </w:rPr>
+        <w:t>ra</w:t>
+      </w:r>
+      <w:r>
+        <w:rPr>
+          <w:rFonts w:ascii="Times New Roman" w:hAnsi="Times New Roman" w:cs="Times New Roman"/>
+          <w:sz w:val="24"/>
+          <w:szCs w:val="24"/>
+        </w:rPr>
+        <w:t xml:space="preserve">ndom IV. The IV is cryptographically random generated by using </w:t>
+      </w:r>
+      <w:proofErr w:type="spellStart"/>
+      <w:proofErr w:type="gramStart"/>
+      <w:r>
+        <w:rPr>
+          <w:rFonts w:ascii="Times New Roman" w:hAnsi="Times New Roman" w:cs="Times New Roman"/>
+          <w:sz w:val="24"/>
+          <w:szCs w:val="24"/>
+        </w:rPr>
+        <w:t>GetRandomValue</w:t>
+      </w:r>
+      <w:proofErr w:type="spellEnd"/>
+      <w:r>
+        <w:rPr>
+          <w:rFonts w:ascii="Times New Roman" w:hAnsi="Times New Roman" w:cs="Times New Roman"/>
+          <w:sz w:val="24"/>
+          <w:szCs w:val="24"/>
+        </w:rPr>
+        <w:t>(</w:t>
+      </w:r>
+      <w:proofErr w:type="gramEnd"/>
+      <w:r>
+        <w:rPr>
+          <w:rFonts w:ascii="Times New Roman" w:hAnsi="Times New Roman" w:cs="Times New Roman"/>
+          <w:sz w:val="24"/>
+          <w:szCs w:val="24"/>
+        </w:rPr>
+        <w:t xml:space="preserve">). Attacker cannot predict this IV (assume the function is implemented correctly). </w:t>
+      </w:r>
+      <w:r>
+        <w:rPr>
+          <w:rFonts w:ascii="Times New Roman" w:hAnsi="Times New Roman" w:cs="Times New Roman"/>
+          <w:sz w:val="24"/>
+          <w:szCs w:val="24"/>
+        </w:rPr>
+        <w:t xml:space="preserve">I use padding to ensure the </w:t>
+      </w:r>
+      <w:proofErr w:type="spellStart"/>
+      <w:r>
+        <w:rPr>
+          <w:rFonts w:ascii="Times New Roman" w:hAnsi="Times New Roman" w:cs="Times New Roman"/>
+          <w:sz w:val="24"/>
+          <w:szCs w:val="24"/>
+        </w:rPr>
+        <w:t>aes</w:t>
+      </w:r>
+      <w:proofErr w:type="spellEnd"/>
+      <w:r>
+        <w:rPr>
+          <w:rFonts w:ascii="Times New Roman" w:hAnsi="Times New Roman" w:cs="Times New Roman"/>
+          <w:sz w:val="24"/>
+          <w:szCs w:val="24"/>
+        </w:rPr>
+        <w:t xml:space="preserve"> block will be multiple of 16 bytes</w:t>
       </w:r>
       <w:r>
         <w:rPr>
@@ -691,6 +1432,8 @@
         </w:rPr>
         <w:t xml:space="preserve"> as long as </w:t>
       </w:r>
+      <w:proofErr w:type="spellStart"/>
+      <w:proofErr w:type="gramStart"/>
       <w:r>
         <w:rPr>
           <w:rFonts w:ascii="Times New Roman" w:hAnsi="Times New Roman" w:cs="Times New Roman"/>
@@ -699,13 +1442,23 @@
         </w:rPr>
         <w:t>sjcl.cipher.aes</w:t>
       </w:r>
-      <w:r>
-        <w:rPr>
-          <w:rFonts w:ascii="Times New Roman" w:hAnsi="Times New Roman" w:cs="Times New Roman"/>
-          <w:sz w:val="24"/>
-          <w:szCs w:val="24"/>
-        </w:rPr>
-        <w:t xml:space="preserve">() is a secure PRP </w:t>
+      <w:proofErr w:type="spellEnd"/>
+      <w:r>
+        <w:rPr>
+          <w:rFonts w:ascii="Times New Roman" w:hAnsi="Times New Roman" w:cs="Times New Roman"/>
+          <w:sz w:val="24"/>
+          <w:szCs w:val="24"/>
+        </w:rPr>
+        <w:t>(</w:t>
+      </w:r>
+      <w:proofErr w:type="gramEnd"/>
+      <w:r>
+        <w:rPr>
+          <w:rFonts w:ascii="Times New Roman" w:hAnsi="Times New Roman" w:cs="Times New Roman"/>
+          <w:sz w:val="24"/>
+          <w:szCs w:val="24"/>
+        </w:rPr>
+        <w:t xml:space="preserve">) is a secure PRP </w:t>
       </w:r>
       <w:r>
         <w:rPr>
@@ -723,13 +1476,23 @@
         </w:rPr>
         <w:t xml:space="preserve"> CBC </w:t>
       </w:r>
-      <w:r>
-        <w:rPr>
-          <w:rFonts w:ascii="Times New Roman" w:hAnsi="Times New Roman" w:cs="Times New Roman"/>
-          <w:sz w:val="24"/>
-          <w:szCs w:val="24"/>
-        </w:rPr>
-        <w:t xml:space="preserve">algorith m </w:t>
+      <w:proofErr w:type="spellStart"/>
+      <w:r>
+        <w:rPr>
+          <w:rFonts w:ascii="Times New Roman" w:hAnsi="Times New Roman" w:cs="Times New Roman"/>
+          <w:sz w:val="24"/>
+          <w:szCs w:val="24"/>
+        </w:rPr>
+        <w:t>algorith</w:t>
+      </w:r>
+      <w:proofErr w:type="spellEnd"/>
+      <w:r>
+        <w:rPr>
+          <w:rFonts w:ascii="Times New Roman" w:hAnsi="Times New Roman" w:cs="Times New Roman"/>
+          <w:sz w:val="24"/>
+          <w:szCs w:val="24"/>
+        </w:rPr>
+        <w:t xml:space="preserve"> m </w:t>
       </w:r>
       <w:r>
         <w:rPr>
@@ -761,7 +1524,25 @@
           <w:sz w:val="24"/>
           <w:szCs w:val="24"/>
         </w:rPr>
-        <w:t>. No matter what the message the attacker sends to the encryptor, he will get back a random encrypted message since IV is generated randomly.</w:t>
+        <w:t xml:space="preserve">. No matter what the message the attacker sends to the </w:t>
+      </w:r>
+      <w:proofErr w:type="spellStart"/>
+      <w:r>
+        <w:rPr>
+          <w:rFonts w:ascii="Times New Roman" w:hAnsi="Times New Roman" w:cs="Times New Roman"/>
+          <w:sz w:val="24"/>
+          <w:szCs w:val="24"/>
+        </w:rPr>
+        <w:t>encryptor</w:t>
+      </w:r>
+      <w:proofErr w:type="spellEnd"/>
+      <w:r>
+        <w:rPr>
+          <w:rFonts w:ascii="Times New Roman" w:hAnsi="Times New Roman" w:cs="Times New Roman"/>
+          <w:sz w:val="24"/>
+          <w:szCs w:val="24"/>
+        </w:rPr>
+        <w:t>, he will get back a random encrypted message since IV is generated randomly.</w:t>
       </w:r>
       <w:r>
         <w:rPr>
@@ -777,15 +1558,51 @@
           <w:sz w:val="24"/>
           <w:szCs w:val="24"/>
         </w:rPr>
-        <w:t>Even the same plaintext submitted twice will generate different random ciphertext.</w:t>
-      </w:r>
-      <w:r>
-        <w:rPr>
-          <w:rFonts w:ascii="Times New Roman" w:hAnsi="Times New Roman" w:cs="Times New Roman"/>
-          <w:sz w:val="24"/>
-          <w:szCs w:val="24"/>
-        </w:rPr>
-        <w:t xml:space="preserve"> Therefore, CPA attack does not work (given that the (pL)^2/|X|</w:t>
+        <w:t xml:space="preserve">Even the same plaintext submitted twice will generate different random </w:t>
+      </w:r>
+      <w:proofErr w:type="spellStart"/>
+      <w:r>
+        <w:rPr>
+          <w:rFonts w:ascii="Times New Roman" w:hAnsi="Times New Roman" w:cs="Times New Roman"/>
+          <w:sz w:val="24"/>
+          <w:szCs w:val="24"/>
+        </w:rPr>
+        <w:t>ciphertext</w:t>
+      </w:r>
+      <w:proofErr w:type="spellEnd"/>
+      <w:r>
+        <w:rPr>
+          <w:rFonts w:ascii="Times New Roman" w:hAnsi="Times New Roman" w:cs="Times New Roman"/>
+          <w:sz w:val="24"/>
+          <w:szCs w:val="24"/>
+        </w:rPr>
+        <w:t>.</w:t>
+      </w:r>
+      <w:r>
+        <w:rPr>
+          <w:rFonts w:ascii="Times New Roman" w:hAnsi="Times New Roman" w:cs="Times New Roman"/>
+          <w:sz w:val="24"/>
+          <w:szCs w:val="24"/>
+        </w:rPr>
+        <w:t xml:space="preserve"> Therefore, CPA attack does not work (given that the (</w:t>
+      </w:r>
+      <w:proofErr w:type="spellStart"/>
+      <w:r>
+        <w:rPr>
+          <w:rFonts w:ascii="Times New Roman" w:hAnsi="Times New Roman" w:cs="Times New Roman"/>
+          <w:sz w:val="24"/>
+          <w:szCs w:val="24"/>
+        </w:rPr>
+        <w:t>pL</w:t>
+      </w:r>
+      <w:proofErr w:type="spellEnd"/>
+      <w:r>
+        <w:rPr>
+          <w:rFonts w:ascii="Times New Roman" w:hAnsi="Times New Roman" w:cs="Times New Roman"/>
+          <w:sz w:val="24"/>
+          <w:szCs w:val="24"/>
+        </w:rPr>
+        <w:t>)^2/|X|</w:t>
       </w:r>
       <w:r>
         <w:rPr>
@@ -833,154 +1650,133 @@
           <w:sz w:val="24"/>
           <w:szCs w:val="24"/>
         </w:rPr>
-        <w:t>What are some of the biggest issues with doing cryptography in the browser? Why might we</w:t>
-      </w:r>
-      <w:r>
-        <w:rPr>
-          <w:rFonts w:ascii="Times New Roman" w:hAnsi="Times New Roman" w:cs="Times New Roman"/>
-          <w:b/>
-          <w:sz w:val="24"/>
-          <w:szCs w:val="24"/>
-        </w:rPr>
-        <w:t xml:space="preserve"> </w:t>
-      </w:r>
-      <w:r>
-        <w:rPr>
-          <w:rFonts w:ascii="Times New Roman" w:hAnsi="Times New Roman" w:cs="Times New Roman"/>
-          <w:b/>
-          <w:sz w:val="24"/>
-          <w:szCs w:val="24"/>
-        </w:rPr>
-        <w:t>want to do it anyhow?</w:t>
+        <w:t>Build a MAC system based on the AES implementation given to you.</w:t>
       </w:r>
     </w:p>
     <w:p>
       <w:pPr>
-        <w:rPr>
-          <w:rFonts w:ascii="Times New Roman" w:hAnsi="Times New Roman" w:cs="Times New Roman"/>
-          <w:sz w:val="24"/>
-          <w:szCs w:val="24"/>
-        </w:rPr>
-      </w:pPr>
-      <w:r>
-        <w:rPr>
-          <w:rFonts w:ascii="Times New Roman" w:hAnsi="Times New Roman" w:cs="Times New Roman"/>
-          <w:sz w:val="24"/>
-          <w:szCs w:val="24"/>
-        </w:rPr>
-        <w:tab/>
-      </w:r>
-      <w:r>
-        <w:rPr>
-          <w:rFonts w:ascii="Times New Roman" w:hAnsi="Times New Roman" w:cs="Times New Roman"/>
-          <w:sz w:val="24"/>
-          <w:szCs w:val="24"/>
-        </w:rPr>
-        <w:t>The biggest issue here is that if I don't close the browser properly after each session or I leave my session on, an attacker can sit in my computer and steal my generated key from sessionStorage.</w:t>
-      </w:r>
-      <w:r>
-        <w:rPr>
-          <w:rFonts w:ascii="Times New Roman" w:hAnsi="Times New Roman" w:cs="Times New Roman"/>
-          <w:sz w:val="24"/>
-          <w:szCs w:val="24"/>
-        </w:rPr>
-        <w:t xml:space="preserve"> With that, the attacker can encrypt and decrypt every messages. </w:t>
-      </w:r>
-      <w:r>
-        <w:rPr>
-          <w:rFonts w:ascii="Times New Roman" w:hAnsi="Times New Roman" w:cs="Times New Roman"/>
-          <w:sz w:val="24"/>
-          <w:szCs w:val="24"/>
-        </w:rPr>
-        <w:t xml:space="preserve"> </w:t>
-      </w:r>
-      <w:r>
-        <w:rPr>
-          <w:rFonts w:ascii="Times New Roman" w:hAnsi="Times New Roman" w:cs="Times New Roman"/>
-          <w:sz w:val="24"/>
-          <w:szCs w:val="24"/>
-        </w:rPr>
-        <w:t>Another danger is when people in the same group share group key with each other</w:t>
-      </w:r>
-      <w:r>
-        <w:rPr>
-          <w:rFonts w:ascii="Times New Roman" w:hAnsi="Times New Roman" w:cs="Times New Roman"/>
-          <w:sz w:val="24"/>
-          <w:szCs w:val="24"/>
-        </w:rPr>
-        <w:t xml:space="preserve"> without a secure channel</w:t>
-      </w:r>
-      <w:r>
-        <w:rPr>
-          <w:rFonts w:ascii="Times New Roman" w:hAnsi="Times New Roman" w:cs="Times New Roman"/>
-          <w:sz w:val="24"/>
-          <w:szCs w:val="24"/>
-        </w:rPr>
-        <w:t>. There is no guarantee that an attacker cannot get his hand on the key during the key transfer process</w:t>
-      </w:r>
-      <w:r>
-        <w:rPr>
-          <w:rFonts w:ascii="Times New Roman" w:hAnsi="Times New Roman" w:cs="Times New Roman"/>
-          <w:sz w:val="24"/>
-          <w:szCs w:val="24"/>
-        </w:rPr>
-        <w:t>.</w:t>
-      </w:r>
-      <w:r>
-        <w:rPr>
-          <w:rFonts w:ascii="Times New Roman" w:hAnsi="Times New Roman" w:cs="Times New Roman"/>
-          <w:sz w:val="24"/>
-          <w:szCs w:val="24"/>
-        </w:rPr>
-        <w:t xml:space="preserve"> We want to do it because it is still mor</w:t>
-      </w:r>
-      <w:r>
-        <w:rPr>
-          <w:rFonts w:ascii="Times New Roman" w:hAnsi="Times New Roman" w:cs="Times New Roman"/>
-          <w:sz w:val="24"/>
-          <w:szCs w:val="24"/>
-        </w:rPr>
-        <w:t>e se</w:t>
-      </w:r>
-      <w:r>
-        <w:rPr>
-          <w:rFonts w:ascii="Times New Roman" w:hAnsi="Times New Roman" w:cs="Times New Roman"/>
-          <w:sz w:val="24"/>
-          <w:szCs w:val="24"/>
-        </w:rPr>
-        <w:t xml:space="preserve">cure than storing plaintext, </w:t>
-      </w:r>
-      <w:r>
-        <w:rPr>
-          <w:rFonts w:ascii="Times New Roman" w:hAnsi="Times New Roman" w:cs="Times New Roman"/>
-          <w:sz w:val="24"/>
-          <w:szCs w:val="24"/>
-        </w:rPr>
-        <w:t>limit</w:t>
-      </w:r>
-      <w:r>
-        <w:rPr>
-          <w:rFonts w:ascii="Times New Roman" w:hAnsi="Times New Roman" w:cs="Times New Roman"/>
-          <w:sz w:val="24"/>
-          <w:szCs w:val="24"/>
-        </w:rPr>
-        <w:t>ing</w:t>
-      </w:r>
-      <w:r>
-        <w:rPr>
-          <w:rFonts w:ascii="Times New Roman" w:hAnsi="Times New Roman" w:cs="Times New Roman"/>
-          <w:sz w:val="24"/>
-          <w:szCs w:val="24"/>
-        </w:rPr>
-        <w:t xml:space="preserve"> the number of </w:t>
-      </w:r>
-      <w:r>
-        <w:rPr>
-          <w:rFonts w:ascii="Times New Roman" w:hAnsi="Times New Roman" w:cs="Times New Roman"/>
-          <w:sz w:val="24"/>
-          <w:szCs w:val="24"/>
-        </w:rPr>
-        <w:t>people who can see the text. And as long the users follow the proper protocol, the chance of breaking the cryptography is low.</w:t>
+        <w:ind w:firstLine="720"/>
+        <w:rPr>
+          <w:rFonts w:ascii="Times New Roman" w:hAnsi="Times New Roman" w:cs="Times New Roman"/>
+          <w:sz w:val="24"/>
+          <w:szCs w:val="24"/>
+        </w:rPr>
+      </w:pPr>
+      <w:r>
+        <w:rPr>
+          <w:rFonts w:ascii="Times New Roman" w:hAnsi="Times New Roman" w:cs="Times New Roman"/>
+          <w:sz w:val="24"/>
+          <w:szCs w:val="24"/>
+        </w:rPr>
+        <w:t xml:space="preserve">For this portion of the project we implemented CBC-MAC as our MAC system.  This meant changing the size of the key associated with a group to be 128*3 = 384 bits long. In our encryption and decryption algorithms, we slice these 384 bits into three 128-bit keys the first being the plain text encryption key, the second being </w:t>
+      </w:r>
+      <w:r>
+        <w:rPr>
+          <w:rFonts w:ascii="Times New Roman" w:hAnsi="Times New Roman" w:cs="Times New Roman"/>
+          <w:sz w:val="24"/>
+          <w:szCs w:val="24"/>
+        </w:rPr>
+        <w:t>MAC</w:t>
+      </w:r>
+      <w:r>
+        <w:rPr>
+          <w:rFonts w:ascii="Times New Roman" w:hAnsi="Times New Roman" w:cs="Times New Roman"/>
+          <w:sz w:val="24"/>
+          <w:szCs w:val="24"/>
+        </w:rPr>
+        <w:t xml:space="preserve"> key 1, and the third being </w:t>
+      </w:r>
+      <w:r>
+        <w:rPr>
+          <w:rFonts w:ascii="Times New Roman" w:hAnsi="Times New Roman" w:cs="Times New Roman"/>
+          <w:sz w:val="24"/>
+          <w:szCs w:val="24"/>
+        </w:rPr>
+        <w:t>MAC</w:t>
+      </w:r>
+      <w:r>
+        <w:rPr>
+          <w:rFonts w:ascii="Times New Roman" w:hAnsi="Times New Roman" w:cs="Times New Roman"/>
+          <w:sz w:val="24"/>
+          <w:szCs w:val="24"/>
+        </w:rPr>
+        <w:t xml:space="preserve"> key</w:t>
+      </w:r>
+      <w:r>
+        <w:rPr>
+          <w:rFonts w:ascii="Times New Roman" w:hAnsi="Times New Roman" w:cs="Times New Roman"/>
+          <w:sz w:val="24"/>
+          <w:szCs w:val="24"/>
+        </w:rPr>
+        <w:t xml:space="preserve"> 2 (for the tag re-encryption). We wrote functions to generate a MAC tag</w:t>
+      </w:r>
+      <w:r>
+        <w:rPr>
+          <w:rFonts w:ascii="Times New Roman" w:hAnsi="Times New Roman" w:cs="Times New Roman"/>
+          <w:sz w:val="24"/>
+          <w:szCs w:val="24"/>
+        </w:rPr>
+        <w:t xml:space="preserve"> (</w:t>
+      </w:r>
+      <w:proofErr w:type="spellStart"/>
+      <w:r>
+        <w:rPr>
+          <w:rFonts w:ascii="Times New Roman" w:hAnsi="Times New Roman" w:cs="Times New Roman"/>
+          <w:sz w:val="24"/>
+          <w:szCs w:val="24"/>
+        </w:rPr>
+        <w:t>generatemac</w:t>
+      </w:r>
+      <w:proofErr w:type="spellEnd"/>
+      <w:r>
+        <w:rPr>
+          <w:rFonts w:ascii="Times New Roman" w:hAnsi="Times New Roman" w:cs="Times New Roman"/>
+          <w:sz w:val="24"/>
+          <w:szCs w:val="24"/>
+        </w:rPr>
+        <w:t>)</w:t>
+      </w:r>
+      <w:r>
+        <w:rPr>
+          <w:rFonts w:ascii="Times New Roman" w:hAnsi="Times New Roman" w:cs="Times New Roman"/>
+          <w:sz w:val="24"/>
+          <w:szCs w:val="24"/>
+        </w:rPr>
+        <w:t xml:space="preserve"> and to validate cipher text</w:t>
+      </w:r>
+      <w:r>
+        <w:rPr>
+          <w:rFonts w:ascii="Times New Roman" w:hAnsi="Times New Roman" w:cs="Times New Roman"/>
+          <w:sz w:val="24"/>
+          <w:szCs w:val="24"/>
+        </w:rPr>
+        <w:t xml:space="preserve"> (</w:t>
+      </w:r>
+      <w:proofErr w:type="spellStart"/>
+      <w:r>
+        <w:rPr>
+          <w:rFonts w:ascii="Times New Roman" w:hAnsi="Times New Roman" w:cs="Times New Roman"/>
+          <w:sz w:val="24"/>
+          <w:szCs w:val="24"/>
+        </w:rPr>
+        <w:t>validatemac</w:t>
+      </w:r>
+      <w:proofErr w:type="spellEnd"/>
+      <w:r>
+        <w:rPr>
+          <w:rFonts w:ascii="Times New Roman" w:hAnsi="Times New Roman" w:cs="Times New Roman"/>
+          <w:sz w:val="24"/>
+          <w:szCs w:val="24"/>
+        </w:rPr>
+        <w:t>)</w:t>
+      </w:r>
+      <w:r>
+        <w:rPr>
+          <w:rFonts w:ascii="Times New Roman" w:hAnsi="Times New Roman" w:cs="Times New Roman"/>
+          <w:sz w:val="24"/>
+          <w:szCs w:val="24"/>
+        </w:rPr>
+        <w:t>. They are described in the next section.</w:t>
       </w:r>
     </w:p>
     <w:p>
@@ -1004,29 +1800,948 @@
           <w:sz w:val="24"/>
           <w:szCs w:val="24"/>
         </w:rPr>
-        <w:t>How could somebody go about circumventing the security of your implementation, if they really</w:t>
-      </w:r>
-      <w:r>
-        <w:rPr>
-          <w:rFonts w:ascii="Times New Roman" w:hAnsi="Times New Roman" w:cs="Times New Roman"/>
-          <w:b/>
-          <w:sz w:val="24"/>
-          <w:szCs w:val="24"/>
-        </w:rPr>
-        <w:t xml:space="preserve"> </w:t>
-      </w:r>
-      <w:r>
-        <w:rPr>
-          <w:rFonts w:ascii="Times New Roman" w:hAnsi="Times New Roman" w:cs="Times New Roman"/>
-          <w:b/>
-          <w:sz w:val="24"/>
-          <w:szCs w:val="24"/>
-        </w:rPr>
-        <w:t>wanted to? (e.g. side-channel attacks)</w:t>
+        <w:t xml:space="preserve">Use your MAC system to authenticate group messages. </w:t>
       </w:r>
     </w:p>
     <w:p>
       <w:pPr>
+        <w:ind w:firstLine="720"/>
+        <w:rPr>
+          <w:rFonts w:ascii="Times New Roman" w:hAnsi="Times New Roman" w:cs="Times New Roman"/>
+          <w:sz w:val="24"/>
+          <w:szCs w:val="24"/>
+        </w:rPr>
+      </w:pPr>
+      <w:r>
+        <w:rPr>
+          <w:rFonts w:ascii="Times New Roman" w:hAnsi="Times New Roman" w:cs="Times New Roman"/>
+          <w:sz w:val="24"/>
+          <w:szCs w:val="24"/>
+        </w:rPr>
+        <w:t>When encrypting messages, we first encrypt the plain text using CBC and its 128-bit key. We the</w:t>
+      </w:r>
+      <w:r>
+        <w:rPr>
+          <w:rFonts w:ascii="Times New Roman" w:hAnsi="Times New Roman" w:cs="Times New Roman"/>
+          <w:sz w:val="24"/>
+          <w:szCs w:val="24"/>
+        </w:rPr>
+        <w:t>n generate the MAC tag in a function</w:t>
+      </w:r>
+      <w:r>
+        <w:rPr>
+          <w:rFonts w:ascii="Times New Roman" w:hAnsi="Times New Roman" w:cs="Times New Roman"/>
+          <w:sz w:val="24"/>
+          <w:szCs w:val="24"/>
+        </w:rPr>
+        <w:t xml:space="preserve"> (</w:t>
+      </w:r>
+      <w:proofErr w:type="spellStart"/>
+      <w:r>
+        <w:rPr>
+          <w:rFonts w:ascii="Times New Roman" w:hAnsi="Times New Roman" w:cs="Times New Roman"/>
+          <w:sz w:val="24"/>
+          <w:szCs w:val="24"/>
+        </w:rPr>
+        <w:t>generatemac</w:t>
+      </w:r>
+      <w:proofErr w:type="spellEnd"/>
+      <w:r>
+        <w:rPr>
+          <w:rFonts w:ascii="Times New Roman" w:hAnsi="Times New Roman" w:cs="Times New Roman"/>
+          <w:sz w:val="24"/>
+          <w:szCs w:val="24"/>
+        </w:rPr>
+        <w:t>)</w:t>
+      </w:r>
+      <w:r>
+        <w:rPr>
+          <w:rFonts w:ascii="Times New Roman" w:hAnsi="Times New Roman" w:cs="Times New Roman"/>
+          <w:sz w:val="24"/>
+          <w:szCs w:val="24"/>
+        </w:rPr>
+        <w:t xml:space="preserve"> that takes in the cipher text and the two MAC keys. It does CBC on the cipher text </w:t>
+      </w:r>
+      <w:r>
+        <w:rPr>
+          <w:rFonts w:ascii="Times New Roman" w:hAnsi="Times New Roman" w:cs="Times New Roman"/>
+          <w:sz w:val="24"/>
+          <w:szCs w:val="24"/>
+        </w:rPr>
+        <w:t xml:space="preserve">using MAC key 1 with an AES cipher but </w:t>
+      </w:r>
+      <w:r>
+        <w:rPr>
+          <w:rFonts w:ascii="Times New Roman" w:hAnsi="Times New Roman" w:cs="Times New Roman"/>
+          <w:sz w:val="24"/>
+          <w:szCs w:val="24"/>
+        </w:rPr>
+        <w:t>without an IV</w:t>
+      </w:r>
+      <w:r>
+        <w:rPr>
+          <w:rFonts w:ascii="Times New Roman" w:hAnsi="Times New Roman" w:cs="Times New Roman"/>
+          <w:sz w:val="24"/>
+          <w:szCs w:val="24"/>
+        </w:rPr>
+        <w:t xml:space="preserve"> </w:t>
+      </w:r>
+      <w:r>
+        <w:rPr>
+          <w:rFonts w:ascii="Times New Roman" w:hAnsi="Times New Roman" w:cs="Times New Roman"/>
+          <w:sz w:val="24"/>
+          <w:szCs w:val="24"/>
+        </w:rPr>
+        <w:t>(since it was mentioned in class that it is not necessary). Once done, we take</w:t>
+      </w:r>
+      <w:r>
+        <w:rPr>
+          <w:rFonts w:ascii="Times New Roman" w:hAnsi="Times New Roman" w:cs="Times New Roman"/>
+          <w:sz w:val="24"/>
+          <w:szCs w:val="24"/>
+        </w:rPr>
+        <w:t xml:space="preserve"> the last block to be encrypted,</w:t>
+      </w:r>
+      <w:r>
+        <w:rPr>
+          <w:rFonts w:ascii="Times New Roman" w:hAnsi="Times New Roman" w:cs="Times New Roman"/>
+          <w:sz w:val="24"/>
+          <w:szCs w:val="24"/>
+        </w:rPr>
+        <w:t xml:space="preserve"> and </w:t>
+      </w:r>
+      <w:r>
+        <w:rPr>
+          <w:rFonts w:ascii="Times New Roman" w:hAnsi="Times New Roman" w:cs="Times New Roman"/>
+          <w:sz w:val="24"/>
+          <w:szCs w:val="24"/>
+        </w:rPr>
+        <w:t>re-encrypt is again using a new AES cipher and MAC key 2. This last encryption results in the MAC tag.</w:t>
+      </w:r>
+      <w:r>
+        <w:rPr>
+          <w:rFonts w:ascii="Times New Roman" w:hAnsi="Times New Roman" w:cs="Times New Roman"/>
+          <w:sz w:val="24"/>
+          <w:szCs w:val="24"/>
+        </w:rPr>
+        <w:t xml:space="preserve"> This last encryption</w:t>
+      </w:r>
+      <w:r>
+        <w:rPr>
+          <w:rFonts w:ascii="Times New Roman" w:hAnsi="Times New Roman" w:cs="Times New Roman"/>
+          <w:sz w:val="24"/>
+          <w:szCs w:val="24"/>
+        </w:rPr>
+        <w:t xml:space="preserve"> is necessary </w:t>
+      </w:r>
+      <w:r>
+        <w:rPr>
+          <w:rFonts w:ascii="Times New Roman" w:hAnsi="Times New Roman" w:cs="Times New Roman"/>
+          <w:sz w:val="24"/>
+          <w:szCs w:val="24"/>
+        </w:rPr>
+        <w:t>in order to</w:t>
+      </w:r>
+      <w:r>
+        <w:rPr>
+          <w:rFonts w:ascii="Times New Roman" w:hAnsi="Times New Roman" w:cs="Times New Roman"/>
+          <w:sz w:val="24"/>
+          <w:szCs w:val="24"/>
+        </w:rPr>
+        <w:t xml:space="preserve"> protect the MAC system from existential forgery attacks. We then prepend this tag to the original </w:t>
+      </w:r>
+      <w:proofErr w:type="spellStart"/>
+      <w:r>
+        <w:rPr>
+          <w:rFonts w:ascii="Times New Roman" w:hAnsi="Times New Roman" w:cs="Times New Roman"/>
+          <w:sz w:val="24"/>
+          <w:szCs w:val="24"/>
+        </w:rPr>
+        <w:t>ciphertext</w:t>
+      </w:r>
+      <w:proofErr w:type="spellEnd"/>
+      <w:r>
+        <w:rPr>
+          <w:rFonts w:ascii="Times New Roman" w:hAnsi="Times New Roman" w:cs="Times New Roman"/>
+          <w:sz w:val="24"/>
+          <w:szCs w:val="24"/>
+        </w:rPr>
+        <w:t xml:space="preserve"> and return that as the encrypted text.  </w:t>
+      </w:r>
+    </w:p>
+    <w:p>
+      <w:pPr>
+        <w:ind w:firstLine="720"/>
+        <w:rPr>
+          <w:rFonts w:ascii="Times New Roman" w:hAnsi="Times New Roman" w:cs="Times New Roman"/>
+          <w:sz w:val="24"/>
+          <w:szCs w:val="24"/>
+        </w:rPr>
+      </w:pPr>
+      <w:r>
+        <w:rPr>
+          <w:rFonts w:ascii="Times New Roman" w:hAnsi="Times New Roman" w:cs="Times New Roman"/>
+          <w:sz w:val="24"/>
+          <w:szCs w:val="24"/>
+        </w:rPr>
+        <w:t>We don’t use padding in the MAC system because it will always be taking a cipher text as its argument</w:t>
+      </w:r>
+      <w:r>
+        <w:rPr>
+          <w:rFonts w:ascii="Times New Roman" w:hAnsi="Times New Roman" w:cs="Times New Roman"/>
+          <w:sz w:val="24"/>
+          <w:szCs w:val="24"/>
+        </w:rPr>
+        <w:t xml:space="preserve"> </w:t>
+      </w:r>
+      <w:r>
+        <w:rPr>
+          <w:rFonts w:ascii="Times New Roman" w:hAnsi="Times New Roman" w:cs="Times New Roman"/>
+          <w:sz w:val="24"/>
+          <w:szCs w:val="24"/>
+        </w:rPr>
+        <w:t>that</w:t>
+      </w:r>
+      <w:r>
+        <w:rPr>
+          <w:rFonts w:ascii="Times New Roman" w:hAnsi="Times New Roman" w:cs="Times New Roman"/>
+          <w:sz w:val="24"/>
+          <w:szCs w:val="24"/>
+        </w:rPr>
+        <w:t xml:space="preserve"> is of the proper length</w:t>
+      </w:r>
+      <w:r>
+        <w:rPr>
+          <w:rFonts w:ascii="Times New Roman" w:hAnsi="Times New Roman" w:cs="Times New Roman"/>
+          <w:sz w:val="24"/>
+          <w:szCs w:val="24"/>
+        </w:rPr>
+        <w:t>. We pad the plain text at encryption time to ensure it is always a multiple of 128 so that the cipher text is always a multiple of 128.</w:t>
+      </w:r>
+      <w:r>
+        <w:rPr>
+          <w:rFonts w:ascii="Times New Roman" w:hAnsi="Times New Roman" w:cs="Times New Roman"/>
+          <w:sz w:val="24"/>
+          <w:szCs w:val="24"/>
+        </w:rPr>
+        <w:t xml:space="preserve"> </w:t>
+      </w:r>
+      <w:r>
+        <w:rPr>
+          <w:rFonts w:ascii="Times New Roman" w:hAnsi="Times New Roman" w:cs="Times New Roman"/>
+          <w:sz w:val="24"/>
+          <w:szCs w:val="24"/>
+        </w:rPr>
+        <w:t xml:space="preserve">We do check that the </w:t>
+      </w:r>
+      <w:r>
+        <w:rPr>
+          <w:rFonts w:ascii="Times New Roman" w:hAnsi="Times New Roman" w:cs="Times New Roman"/>
+          <w:sz w:val="24"/>
+          <w:szCs w:val="24"/>
+        </w:rPr>
+        <w:t xml:space="preserve">text argument of </w:t>
+      </w:r>
+      <w:proofErr w:type="spellStart"/>
+      <w:r>
+        <w:rPr>
+          <w:rFonts w:ascii="Times New Roman" w:hAnsi="Times New Roman" w:cs="Times New Roman"/>
+          <w:sz w:val="24"/>
+          <w:szCs w:val="24"/>
+        </w:rPr>
+        <w:t>validatemac</w:t>
+      </w:r>
+      <w:proofErr w:type="spellEnd"/>
+      <w:r>
+        <w:rPr>
+          <w:rFonts w:ascii="Times New Roman" w:hAnsi="Times New Roman" w:cs="Times New Roman"/>
+          <w:sz w:val="24"/>
+          <w:szCs w:val="24"/>
+        </w:rPr>
+        <w:t xml:space="preserve"> is a multiple of 128 (</w:t>
+      </w:r>
+      <w:r>
+        <w:rPr>
+          <w:rFonts w:ascii="Times New Roman" w:hAnsi="Times New Roman" w:cs="Times New Roman"/>
+          <w:sz w:val="24"/>
+          <w:szCs w:val="24"/>
+        </w:rPr>
+        <w:t xml:space="preserve">that it </w:t>
+      </w:r>
+      <w:r>
+        <w:rPr>
+          <w:rFonts w:ascii="Times New Roman" w:hAnsi="Times New Roman" w:cs="Times New Roman"/>
+          <w:sz w:val="24"/>
+          <w:szCs w:val="24"/>
+        </w:rPr>
+        <w:t>is a valid cip</w:t>
+      </w:r>
+      <w:r>
+        <w:rPr>
+          <w:rFonts w:ascii="Times New Roman" w:hAnsi="Times New Roman" w:cs="Times New Roman"/>
+          <w:sz w:val="24"/>
+          <w:szCs w:val="24"/>
+        </w:rPr>
+        <w:t>her text) and fail if it isn’t.</w:t>
+      </w:r>
+    </w:p>
+    <w:p>
+      <w:pPr>
+        <w:ind w:firstLine="720"/>
+        <w:rPr>
+          <w:rFonts w:ascii="Times New Roman" w:hAnsi="Times New Roman" w:cs="Times New Roman"/>
+          <w:sz w:val="24"/>
+          <w:szCs w:val="24"/>
+        </w:rPr>
+      </w:pPr>
+      <w:r>
+        <w:rPr>
+          <w:rFonts w:ascii="Times New Roman" w:hAnsi="Times New Roman" w:cs="Times New Roman"/>
+          <w:sz w:val="24"/>
+          <w:szCs w:val="24"/>
+        </w:rPr>
+        <w:t>Validation of the cipher text proceeds in a similar manner</w:t>
+      </w:r>
+      <w:r>
+        <w:rPr>
+          <w:rFonts w:ascii="Times New Roman" w:hAnsi="Times New Roman" w:cs="Times New Roman"/>
+          <w:sz w:val="24"/>
+          <w:szCs w:val="24"/>
+        </w:rPr>
+        <w:t xml:space="preserve"> (</w:t>
+      </w:r>
+      <w:proofErr w:type="spellStart"/>
+      <w:r>
+        <w:rPr>
+          <w:rFonts w:ascii="Times New Roman" w:hAnsi="Times New Roman" w:cs="Times New Roman"/>
+          <w:sz w:val="24"/>
+          <w:szCs w:val="24"/>
+        </w:rPr>
+        <w:t>validatemac</w:t>
+      </w:r>
+      <w:proofErr w:type="spellEnd"/>
+      <w:r>
+        <w:rPr>
+          <w:rFonts w:ascii="Times New Roman" w:hAnsi="Times New Roman" w:cs="Times New Roman"/>
+          <w:sz w:val="24"/>
+          <w:szCs w:val="24"/>
+        </w:rPr>
+        <w:t>)</w:t>
+      </w:r>
+      <w:r>
+        <w:rPr>
+          <w:rFonts w:ascii="Times New Roman" w:hAnsi="Times New Roman" w:cs="Times New Roman"/>
+          <w:sz w:val="24"/>
+          <w:szCs w:val="24"/>
+        </w:rPr>
+        <w:t>. We run the MAC tag generation function on</w:t>
+      </w:r>
+      <w:r>
+        <w:rPr>
+          <w:rFonts w:ascii="Times New Roman" w:hAnsi="Times New Roman" w:cs="Times New Roman"/>
+          <w:sz w:val="24"/>
+          <w:szCs w:val="24"/>
+        </w:rPr>
+        <w:t xml:space="preserve"> the</w:t>
+      </w:r>
+      <w:r>
+        <w:rPr>
+          <w:rFonts w:ascii="Times New Roman" w:hAnsi="Times New Roman" w:cs="Times New Roman"/>
+          <w:sz w:val="24"/>
+          <w:szCs w:val="24"/>
+        </w:rPr>
+        <w:t xml:space="preserve"> cipher text from the FB wall using the three keys recovered from the database</w:t>
+      </w:r>
+      <w:r>
+        <w:rPr>
+          <w:rFonts w:ascii="Times New Roman" w:hAnsi="Times New Roman" w:cs="Times New Roman"/>
+          <w:sz w:val="24"/>
+          <w:szCs w:val="24"/>
+        </w:rPr>
+        <w:t>.</w:t>
+      </w:r>
+      <w:r>
+        <w:rPr>
+          <w:rFonts w:ascii="Times New Roman" w:hAnsi="Times New Roman" w:cs="Times New Roman"/>
+          <w:sz w:val="24"/>
+          <w:szCs w:val="24"/>
+        </w:rPr>
+        <w:t xml:space="preserve"> This results in a MAC tag specific to our cipher text. We then compare this new tag to the tag that was prepended to the cipher text using </w:t>
+      </w:r>
+      <w:proofErr w:type="spellStart"/>
+      <w:r>
+        <w:rPr>
+          <w:rFonts w:ascii="Times New Roman" w:hAnsi="Times New Roman" w:cs="Times New Roman"/>
+          <w:sz w:val="24"/>
+          <w:szCs w:val="24"/>
+        </w:rPr>
+        <w:t>sjcl.bitArray.equal</w:t>
+      </w:r>
+      <w:proofErr w:type="spellEnd"/>
+      <w:r>
+        <w:rPr>
+          <w:rFonts w:ascii="Times New Roman" w:hAnsi="Times New Roman" w:cs="Times New Roman"/>
+          <w:sz w:val="24"/>
+          <w:szCs w:val="24"/>
+        </w:rPr>
+        <w:t xml:space="preserve">. We use this </w:t>
+      </w:r>
+      <w:r>
+        <w:rPr>
+          <w:rFonts w:ascii="Times New Roman" w:hAnsi="Times New Roman" w:cs="Times New Roman"/>
+          <w:sz w:val="24"/>
+          <w:szCs w:val="24"/>
+        </w:rPr>
+        <w:lastRenderedPageBreak/>
+        <w:t xml:space="preserve">function rather than an equality comparator because we need the comparison to run in a predictable amount of time (the comments on this library function guarantee that it is a predictable time comparator). If we </w:t>
+      </w:r>
+      <w:r>
+        <w:rPr>
+          <w:rFonts w:ascii="Times New Roman" w:hAnsi="Times New Roman" w:cs="Times New Roman"/>
+          <w:sz w:val="24"/>
+          <w:szCs w:val="24"/>
+        </w:rPr>
+        <w:t>used an equality comparator that went bit-by-bit-</w:t>
+      </w:r>
+      <w:r>
+        <w:rPr>
+          <w:rFonts w:ascii="Times New Roman" w:hAnsi="Times New Roman" w:cs="Times New Roman"/>
+          <w:sz w:val="24"/>
+          <w:szCs w:val="24"/>
+        </w:rPr>
+        <w:t xml:space="preserve">, our MAC system would be vulnerable to timing attacks.   </w:t>
+      </w:r>
+      <w:r>
+        <w:rPr>
+          <w:rFonts w:ascii="Times New Roman" w:hAnsi="Times New Roman" w:cs="Times New Roman"/>
+          <w:sz w:val="24"/>
+          <w:szCs w:val="24"/>
+        </w:rPr>
+        <w:t xml:space="preserve">  </w:t>
+      </w:r>
+    </w:p>
+    <w:p>
+      <w:pPr>
+        <w:pStyle w:val="ListParagraph"/>
+        <w:rPr>
+          <w:rFonts w:ascii="Times New Roman" w:hAnsi="Times New Roman" w:cs="Times New Roman"/>
+          <w:sz w:val="24"/>
+          <w:szCs w:val="24"/>
+        </w:rPr>
+      </w:pPr>
+    </w:p>
+    <w:p>
+      <w:pPr>
+        <w:pStyle w:val="ListParagraph"/>
+        <w:numPr>
+          <w:ilvl w:val="0"/>
+          <w:numId w:val="1"/>
+        </w:numPr>
+        <w:rPr>
+          <w:rFonts w:ascii="Times New Roman" w:hAnsi="Times New Roman" w:cs="Times New Roman"/>
+          <w:b/>
+          <w:sz w:val="24"/>
+          <w:szCs w:val="24"/>
+        </w:rPr>
+      </w:pPr>
+      <w:r>
+        <w:rPr>
+          <w:rFonts w:ascii="Times New Roman" w:hAnsi="Times New Roman" w:cs="Times New Roman"/>
+          <w:b/>
+          <w:sz w:val="24"/>
+          <w:szCs w:val="24"/>
+        </w:rPr>
+        <w:t xml:space="preserve">Use your MAC system to make sure keys in the key store haven’t been changed between program  +runs. </w:t>
+      </w:r>
+    </w:p>
+    <w:p>
+      <w:pPr>
+        <w:ind w:firstLine="720"/>
+        <w:rPr>
+          <w:rFonts w:ascii="Times New Roman" w:hAnsi="Times New Roman" w:cs="Times New Roman"/>
+          <w:sz w:val="24"/>
+          <w:szCs w:val="24"/>
+        </w:rPr>
+      </w:pPr>
+      <w:r>
+        <w:rPr>
+          <w:rFonts w:ascii="Times New Roman" w:hAnsi="Times New Roman" w:cs="Times New Roman"/>
+          <w:sz w:val="24"/>
+          <w:szCs w:val="24"/>
+        </w:rPr>
+        <w:t xml:space="preserve">The use of our system to sign and verify the key database proceeds in a manner similar to that above. We have changed our password handling to generate a 384-bit key hash from the password input by the user (using </w:t>
+      </w:r>
+      <w:r>
+        <w:rPr>
+          <w:rFonts w:ascii="Times New Roman" w:hAnsi="Times New Roman" w:cs="Times New Roman"/>
+          <w:sz w:val="24"/>
+          <w:szCs w:val="24"/>
+        </w:rPr>
+        <w:t xml:space="preserve">the PRF </w:t>
+      </w:r>
+      <w:r>
+        <w:rPr>
+          <w:rFonts w:ascii="Times New Roman" w:hAnsi="Times New Roman" w:cs="Times New Roman"/>
+          <w:sz w:val="24"/>
+          <w:szCs w:val="24"/>
+        </w:rPr>
+        <w:t>sjcl.misc.pbkdf2</w:t>
+      </w:r>
+      <w:r>
+        <w:rPr>
+          <w:rFonts w:ascii="Times New Roman" w:hAnsi="Times New Roman" w:cs="Times New Roman"/>
+          <w:sz w:val="24"/>
+          <w:szCs w:val="24"/>
+        </w:rPr>
+        <w:t>).</w:t>
+      </w:r>
+      <w:r>
+        <w:rPr>
+          <w:rFonts w:ascii="Times New Roman" w:hAnsi="Times New Roman" w:cs="Times New Roman"/>
+          <w:sz w:val="24"/>
+          <w:szCs w:val="24"/>
+        </w:rPr>
+        <w:t xml:space="preserve"> As above, we break this into three keys. We use the last two as MAC keys to </w:t>
+      </w:r>
+      <w:r>
+        <w:rPr>
+          <w:rFonts w:ascii="Times New Roman" w:hAnsi="Times New Roman" w:cs="Times New Roman"/>
+          <w:sz w:val="24"/>
+          <w:szCs w:val="24"/>
+        </w:rPr>
+        <w:t xml:space="preserve">run the </w:t>
+      </w:r>
+      <w:proofErr w:type="spellStart"/>
+      <w:r>
+        <w:rPr>
+          <w:rFonts w:ascii="Times New Roman" w:hAnsi="Times New Roman" w:cs="Times New Roman"/>
+          <w:sz w:val="24"/>
+          <w:szCs w:val="24"/>
+        </w:rPr>
+        <w:t>generatemac</w:t>
+      </w:r>
+      <w:proofErr w:type="spellEnd"/>
+      <w:r>
+        <w:rPr>
+          <w:rFonts w:ascii="Times New Roman" w:hAnsi="Times New Roman" w:cs="Times New Roman"/>
+          <w:sz w:val="24"/>
+          <w:szCs w:val="24"/>
+        </w:rPr>
+        <w:t xml:space="preserve"> function described above on the key database after it has</w:t>
+      </w:r>
+      <w:r>
+        <w:rPr>
+          <w:rFonts w:ascii="Times New Roman" w:hAnsi="Times New Roman" w:cs="Times New Roman"/>
+          <w:sz w:val="24"/>
+          <w:szCs w:val="24"/>
+        </w:rPr>
+        <w:t xml:space="preserve"> been encrypted and prepend the resulting tag to the cipher text. We save the result in local storage. </w:t>
+      </w:r>
+    </w:p>
+    <w:p>
+      <w:pPr>
+        <w:ind w:firstLine="720"/>
+        <w:rPr>
+          <w:rFonts w:ascii="Times New Roman" w:hAnsi="Times New Roman" w:cs="Times New Roman"/>
+          <w:sz w:val="24"/>
+          <w:szCs w:val="24"/>
+        </w:rPr>
+      </w:pPr>
+      <w:bookmarkStart w:id="0" w:name="_GoBack"/>
+      <w:bookmarkEnd w:id="0"/>
+      <w:r>
+        <w:rPr>
+          <w:rFonts w:ascii="Times New Roman" w:hAnsi="Times New Roman" w:cs="Times New Roman"/>
+          <w:sz w:val="24"/>
+          <w:szCs w:val="24"/>
+        </w:rPr>
+        <w:t xml:space="preserve">Similar to above, we validate the key database by removing the tag from the beginning and expanding the password input by the user to 384-bits using </w:t>
+      </w:r>
+      <w:r>
+        <w:rPr>
+          <w:rFonts w:ascii="Times New Roman" w:hAnsi="Times New Roman" w:cs="Times New Roman"/>
+          <w:sz w:val="24"/>
+          <w:szCs w:val="24"/>
+        </w:rPr>
+        <w:t>pbkdf2</w:t>
+      </w:r>
+      <w:r>
+        <w:rPr>
+          <w:rFonts w:ascii="Times New Roman" w:hAnsi="Times New Roman" w:cs="Times New Roman"/>
+          <w:sz w:val="24"/>
+          <w:szCs w:val="24"/>
+        </w:rPr>
+        <w:t xml:space="preserve">.  Then, we run </w:t>
+      </w:r>
+      <w:proofErr w:type="spellStart"/>
+      <w:r>
+        <w:rPr>
+          <w:rFonts w:ascii="Times New Roman" w:hAnsi="Times New Roman" w:cs="Times New Roman"/>
+          <w:sz w:val="24"/>
+          <w:szCs w:val="24"/>
+        </w:rPr>
+        <w:t>validatemac</w:t>
+      </w:r>
+      <w:proofErr w:type="spellEnd"/>
+      <w:r>
+        <w:rPr>
+          <w:rFonts w:ascii="Times New Roman" w:hAnsi="Times New Roman" w:cs="Times New Roman"/>
+          <w:sz w:val="24"/>
+          <w:szCs w:val="24"/>
+        </w:rPr>
+        <w:t xml:space="preserve"> on the key database retrieved from storage using the two generated MAC keys before decrypting the database. Because we use the same MAC system and functions for database integrity as for </w:t>
+      </w:r>
+      <w:r>
+        <w:rPr>
+          <w:rFonts w:ascii="Times New Roman" w:hAnsi="Times New Roman" w:cs="Times New Roman"/>
+          <w:sz w:val="24"/>
+          <w:szCs w:val="24"/>
+        </w:rPr>
+        <w:t>message integrity, as described above, our entire MAC system is secure</w:t>
+      </w:r>
+      <w:r>
+        <w:rPr>
+          <w:rFonts w:ascii="Times New Roman" w:hAnsi="Times New Roman" w:cs="Times New Roman"/>
+          <w:sz w:val="24"/>
+          <w:szCs w:val="24"/>
+        </w:rPr>
+        <w:t xml:space="preserve"> against existential forgery and timing attacks</w:t>
+      </w:r>
+      <w:r>
+        <w:rPr>
+          <w:rFonts w:ascii="Times New Roman" w:hAnsi="Times New Roman" w:cs="Times New Roman"/>
+          <w:sz w:val="24"/>
+          <w:szCs w:val="24"/>
+        </w:rPr>
+        <w:t xml:space="preserve">. </w:t>
+      </w:r>
+      <w:r>
+        <w:rPr>
+          <w:rFonts w:ascii="Times New Roman" w:hAnsi="Times New Roman" w:cs="Times New Roman"/>
+          <w:sz w:val="24"/>
+          <w:szCs w:val="24"/>
+        </w:rPr>
+        <w:t xml:space="preserve">  </w:t>
+      </w:r>
+      <w:r>
+        <w:rPr>
+          <w:rFonts w:ascii="Times New Roman" w:hAnsi="Times New Roman" w:cs="Times New Roman"/>
+          <w:sz w:val="24"/>
+          <w:szCs w:val="24"/>
+        </w:rPr>
+        <w:t xml:space="preserve"> </w:t>
+      </w:r>
+    </w:p>
+    <w:p>
+      <w:pPr>
+        <w:ind w:firstLine="720"/>
+        <w:rPr>
+          <w:rFonts w:ascii="Times New Roman" w:hAnsi="Times New Roman" w:cs="Times New Roman"/>
+          <w:sz w:val="24"/>
+          <w:szCs w:val="24"/>
+        </w:rPr>
+      </w:pPr>
+    </w:p>
+    <w:p>
+      <w:pPr>
+        <w:pStyle w:val="ListParagraph"/>
+        <w:numPr>
+          <w:ilvl w:val="0"/>
+          <w:numId w:val="1"/>
+        </w:numPr>
+        <w:rPr>
+          <w:rFonts w:ascii="Times New Roman" w:hAnsi="Times New Roman" w:cs="Times New Roman"/>
+          <w:b/>
+          <w:sz w:val="24"/>
+          <w:szCs w:val="24"/>
+        </w:rPr>
+      </w:pPr>
+      <w:r>
+        <w:rPr>
+          <w:rFonts w:ascii="Times New Roman" w:hAnsi="Times New Roman" w:cs="Times New Roman"/>
+          <w:b/>
+          <w:sz w:val="24"/>
+          <w:szCs w:val="24"/>
+        </w:rPr>
+        <w:t>What are some of the biggest issues with doing cryptography in the browser? Why might we</w:t>
+      </w:r>
+      <w:r>
+        <w:rPr>
+          <w:rFonts w:ascii="Times New Roman" w:hAnsi="Times New Roman" w:cs="Times New Roman"/>
+          <w:b/>
+          <w:sz w:val="24"/>
+          <w:szCs w:val="24"/>
+        </w:rPr>
+        <w:t xml:space="preserve"> </w:t>
+      </w:r>
+      <w:r>
+        <w:rPr>
+          <w:rFonts w:ascii="Times New Roman" w:hAnsi="Times New Roman" w:cs="Times New Roman"/>
+          <w:b/>
+          <w:sz w:val="24"/>
+          <w:szCs w:val="24"/>
+        </w:rPr>
+        <w:t>want to do it anyhow?</w:t>
+      </w:r>
+    </w:p>
+    <w:p>
+      <w:pPr>
+        <w:rPr>
+          <w:rFonts w:ascii="Times New Roman" w:hAnsi="Times New Roman" w:cs="Times New Roman"/>
+          <w:sz w:val="24"/>
+          <w:szCs w:val="24"/>
+        </w:rPr>
+      </w:pPr>
+      <w:r>
+        <w:rPr>
+          <w:rFonts w:ascii="Times New Roman" w:hAnsi="Times New Roman" w:cs="Times New Roman"/>
+          <w:sz w:val="24"/>
+          <w:szCs w:val="24"/>
+        </w:rPr>
+        <w:tab/>
+      </w:r>
+      <w:r>
+        <w:rPr>
+          <w:rFonts w:ascii="Times New Roman" w:hAnsi="Times New Roman" w:cs="Times New Roman"/>
+          <w:sz w:val="24"/>
+          <w:szCs w:val="24"/>
+        </w:rPr>
+        <w:t xml:space="preserve">The biggest issue here is that if I don't close the browser properly after each session or I leave my session on, an attacker can sit in my computer and steal my generated key from </w:t>
+      </w:r>
+      <w:proofErr w:type="spellStart"/>
+      <w:r>
+        <w:rPr>
+          <w:rFonts w:ascii="Times New Roman" w:hAnsi="Times New Roman" w:cs="Times New Roman"/>
+          <w:sz w:val="24"/>
+          <w:szCs w:val="24"/>
+        </w:rPr>
+        <w:t>sessionStorage</w:t>
+      </w:r>
+      <w:proofErr w:type="spellEnd"/>
+      <w:r>
+        <w:rPr>
+          <w:rFonts w:ascii="Times New Roman" w:hAnsi="Times New Roman" w:cs="Times New Roman"/>
+          <w:sz w:val="24"/>
+          <w:szCs w:val="24"/>
+        </w:rPr>
+        <w:t>.</w:t>
+      </w:r>
+      <w:r>
+        <w:rPr>
+          <w:rFonts w:ascii="Times New Roman" w:hAnsi="Times New Roman" w:cs="Times New Roman"/>
+          <w:sz w:val="24"/>
+          <w:szCs w:val="24"/>
+        </w:rPr>
+        <w:t xml:space="preserve"> With that, the attacker can encrypt and decrypt every </w:t>
+      </w:r>
+      <w:proofErr w:type="gramStart"/>
+      <w:r>
+        <w:rPr>
+          <w:rFonts w:ascii="Times New Roman" w:hAnsi="Times New Roman" w:cs="Times New Roman"/>
+          <w:sz w:val="24"/>
+          <w:szCs w:val="24"/>
+        </w:rPr>
+        <w:t>messages</w:t>
+      </w:r>
+      <w:proofErr w:type="gramEnd"/>
+      <w:r>
+        <w:rPr>
+          <w:rFonts w:ascii="Times New Roman" w:hAnsi="Times New Roman" w:cs="Times New Roman"/>
+          <w:sz w:val="24"/>
+          <w:szCs w:val="24"/>
+        </w:rPr>
+        <w:t xml:space="preserve">. </w:t>
+      </w:r>
+      <w:r>
+        <w:rPr>
+          <w:rFonts w:ascii="Times New Roman" w:hAnsi="Times New Roman" w:cs="Times New Roman"/>
+          <w:sz w:val="24"/>
+          <w:szCs w:val="24"/>
+        </w:rPr>
+        <w:t xml:space="preserve"> </w:t>
+      </w:r>
+      <w:r>
+        <w:rPr>
+          <w:rFonts w:ascii="Times New Roman" w:hAnsi="Times New Roman" w:cs="Times New Roman"/>
+          <w:sz w:val="24"/>
+          <w:szCs w:val="24"/>
+        </w:rPr>
+        <w:t>Another danger is when people in the same group share group key with each other</w:t>
+      </w:r>
+      <w:r>
+        <w:rPr>
+          <w:rFonts w:ascii="Times New Roman" w:hAnsi="Times New Roman" w:cs="Times New Roman"/>
+          <w:sz w:val="24"/>
+          <w:szCs w:val="24"/>
+        </w:rPr>
+        <w:t xml:space="preserve"> without a secure channel</w:t>
+      </w:r>
+      <w:r>
+        <w:rPr>
+          <w:rFonts w:ascii="Times New Roman" w:hAnsi="Times New Roman" w:cs="Times New Roman"/>
+          <w:sz w:val="24"/>
+          <w:szCs w:val="24"/>
+        </w:rPr>
+        <w:t>. There is no guarantee that an attacker cannot get his hand on the key during the key transfer process</w:t>
+      </w:r>
+      <w:r>
+        <w:rPr>
+          <w:rFonts w:ascii="Times New Roman" w:hAnsi="Times New Roman" w:cs="Times New Roman"/>
+          <w:sz w:val="24"/>
+          <w:szCs w:val="24"/>
+        </w:rPr>
+        <w:t>.</w:t>
+      </w:r>
+      <w:r>
+        <w:rPr>
+          <w:rFonts w:ascii="Times New Roman" w:hAnsi="Times New Roman" w:cs="Times New Roman"/>
+          <w:sz w:val="24"/>
+          <w:szCs w:val="24"/>
+        </w:rPr>
+        <w:t xml:space="preserve"> We want to do it because it is still mor</w:t>
+      </w:r>
+      <w:r>
+        <w:rPr>
+          <w:rFonts w:ascii="Times New Roman" w:hAnsi="Times New Roman" w:cs="Times New Roman"/>
+          <w:sz w:val="24"/>
+          <w:szCs w:val="24"/>
+        </w:rPr>
+        <w:t>e se</w:t>
+      </w:r>
+      <w:r>
+        <w:rPr>
+          <w:rFonts w:ascii="Times New Roman" w:hAnsi="Times New Roman" w:cs="Times New Roman"/>
+          <w:sz w:val="24"/>
+          <w:szCs w:val="24"/>
+        </w:rPr>
+        <w:t xml:space="preserve">cure than storing plaintext, </w:t>
+      </w:r>
+      <w:r>
+        <w:rPr>
+          <w:rFonts w:ascii="Times New Roman" w:hAnsi="Times New Roman" w:cs="Times New Roman"/>
+          <w:sz w:val="24"/>
+          <w:szCs w:val="24"/>
+        </w:rPr>
+        <w:t>limit</w:t>
+      </w:r>
+      <w:r>
+        <w:rPr>
+          <w:rFonts w:ascii="Times New Roman" w:hAnsi="Times New Roman" w:cs="Times New Roman"/>
+          <w:sz w:val="24"/>
+          <w:szCs w:val="24"/>
+        </w:rPr>
+        <w:t>ing</w:t>
+      </w:r>
+      <w:r>
+        <w:rPr>
+          <w:rFonts w:ascii="Times New Roman" w:hAnsi="Times New Roman" w:cs="Times New Roman"/>
+          <w:sz w:val="24"/>
+          <w:szCs w:val="24"/>
+        </w:rPr>
+        <w:t xml:space="preserve"> the number of </w:t>
+      </w:r>
+      <w:r>
+        <w:rPr>
+          <w:rFonts w:ascii="Times New Roman" w:hAnsi="Times New Roman" w:cs="Times New Roman"/>
+          <w:sz w:val="24"/>
+          <w:szCs w:val="24"/>
+        </w:rPr>
+        <w:t>people who can see the text. And as long the users follow the proper protocol, the chance of breaking the cryptography is low.</w:t>
+      </w:r>
+      <w:r>
+        <w:rPr>
+          <w:rFonts w:ascii="Times New Roman" w:hAnsi="Times New Roman" w:cs="Times New Roman"/>
+          <w:sz w:val="24"/>
+          <w:szCs w:val="24"/>
+        </w:rPr>
+        <w:t xml:space="preserve"> Now that we have included MAC to weed out corrupted or malicious cipher texts of keys or messages, the chances of successful attack are even lower.  </w:t>
+      </w:r>
+    </w:p>
+    <w:p>
+      <w:pPr>
+        <w:pStyle w:val="ListParagraph"/>
+        <w:numPr>
+          <w:ilvl w:val="0"/>
+          <w:numId w:val="1"/>
+        </w:numPr>
+        <w:rPr>
+          <w:rFonts w:ascii="Times New Roman" w:hAnsi="Times New Roman" w:cs="Times New Roman"/>
+          <w:b/>
+          <w:sz w:val="24"/>
+          <w:szCs w:val="24"/>
+        </w:rPr>
+      </w:pPr>
+      <w:r>
+        <w:rPr>
+          <w:rFonts w:ascii="Times New Roman" w:hAnsi="Times New Roman" w:cs="Times New Roman"/>
+          <w:b/>
+          <w:sz w:val="24"/>
+          <w:szCs w:val="24"/>
+        </w:rPr>
+        <w:t xml:space="preserve">How could somebody go about circumventing the security of your implementation, </w:t>
+      </w:r>
+      <w:proofErr w:type="gramStart"/>
+      <w:r>
+        <w:rPr>
+          <w:rFonts w:ascii="Times New Roman" w:hAnsi="Times New Roman" w:cs="Times New Roman"/>
+          <w:b/>
+          <w:sz w:val="24"/>
+          <w:szCs w:val="24"/>
+        </w:rPr>
+        <w:t>if</w:t>
+      </w:r>
+      <w:proofErr w:type="gramEnd"/>
+      <w:r>
+        <w:rPr>
+          <w:rFonts w:ascii="Times New Roman" w:hAnsi="Times New Roman" w:cs="Times New Roman"/>
+          <w:b/>
+          <w:sz w:val="24"/>
+          <w:szCs w:val="24"/>
+        </w:rPr>
+        <w:t xml:space="preserve"> they really</w:t>
+      </w:r>
+      <w:r>
+        <w:rPr>
+          <w:rFonts w:ascii="Times New Roman" w:hAnsi="Times New Roman" w:cs="Times New Roman"/>
+          <w:b/>
+          <w:sz w:val="24"/>
+          <w:szCs w:val="24"/>
+        </w:rPr>
+        <w:t xml:space="preserve"> </w:t>
+      </w:r>
+      <w:r>
+        <w:rPr>
+          <w:rFonts w:ascii="Times New Roman" w:hAnsi="Times New Roman" w:cs="Times New Roman"/>
+          <w:b/>
+          <w:sz w:val="24"/>
+          <w:szCs w:val="24"/>
+        </w:rPr>
+        <w:t>wanted to? (</w:t>
+      </w:r>
+      <w:proofErr w:type="gramStart"/>
+      <w:r>
+        <w:rPr>
+          <w:rFonts w:ascii="Times New Roman" w:hAnsi="Times New Roman" w:cs="Times New Roman"/>
+          <w:b/>
+          <w:sz w:val="24"/>
+          <w:szCs w:val="24"/>
+        </w:rPr>
+        <w:t>e</w:t>
+      </w:r>
+      <w:proofErr w:type="gramEnd"/>
+      <w:r>
+        <w:rPr>
+          <w:rFonts w:ascii="Times New Roman" w:hAnsi="Times New Roman" w:cs="Times New Roman"/>
+          <w:b/>
+          <w:sz w:val="24"/>
+          <w:szCs w:val="24"/>
+        </w:rPr>
+        <w:t>.g. side-channel attacks)</w:t>
+      </w:r>
+    </w:p>
+    <w:p>
+      <w:pPr>
         <w:rPr>
           <w:rFonts w:ascii="Times New Roman" w:hAnsi="Times New Roman" w:cs="Times New Roman"/>
           <w:sz w:val="24"/>
@@ -1057,6 +2772,7 @@
           <w:sz w:val="24"/>
           <w:szCs w:val="24"/>
         </w:rPr>
+        <w:lastRenderedPageBreak/>
         <w:tab/>
         <w:t>+ Use man-in-middle attack during the key transferring process to get the group key</w:t>
       </w:r>
@@ -1076,7 +2792,25 @@
           <w:szCs w:val="24"/>
         </w:rPr>
         <w:tab/>
-        <w:t>+ Try to get my generated key from sessionStorage if my browsing session does not close properly</w:t>
+        <w:t xml:space="preserve">+ Try to get my generated key from </w:t>
+      </w:r>
+      <w:proofErr w:type="spellStart"/>
+      <w:r>
+        <w:rPr>
+          <w:rFonts w:ascii="Times New Roman" w:hAnsi="Times New Roman" w:cs="Times New Roman"/>
+          <w:sz w:val="24"/>
+          <w:szCs w:val="24"/>
+        </w:rPr>
+        <w:t>sessionStorage</w:t>
+      </w:r>
+      <w:proofErr w:type="spellEnd"/>
+      <w:r>
+        <w:rPr>
+          <w:rFonts w:ascii="Times New Roman" w:hAnsi="Times New Roman" w:cs="Times New Roman"/>
+          <w:sz w:val="24"/>
+          <w:szCs w:val="24"/>
+        </w:rPr>
+        <w:t xml:space="preserve"> if my browsing session does not close properly</w:t>
       </w:r>
     </w:p>
     <w:p>
@@ -1134,8 +2868,18 @@
           <w:sz w:val="24"/>
           <w:szCs w:val="24"/>
         </w:rPr>
-        <w:t>, etc..</w:t>
-      </w:r>
+        <w:t>, etc</w:t>
+      </w:r>
+      <w:proofErr w:type="gramStart"/>
+      <w:r>
+        <w:rPr>
+          <w:rFonts w:ascii="Times New Roman" w:hAnsi="Times New Roman" w:cs="Times New Roman"/>
+          <w:sz w:val="24"/>
+          <w:szCs w:val="24"/>
+        </w:rPr>
+        <w:t>..</w:t>
+      </w:r>
+      <w:proofErr w:type="gramEnd"/>
       <w:r>
         <w:rPr>
           <w:rFonts w:ascii="Times New Roman" w:hAnsi="Times New Roman" w:cs="Times New Roman"/>
@@ -1206,9 +2950,149 @@
 </file>
 
 <file path=word/numbering.xml><?xml version="1.0" encoding="utf-8"?>
-<w:numbering xmlns:ve="http://schemas.openxmlformats.org/markup-compatibility/2006" xmlns:o="urn:schemas-microsoft-com:office:office" xmlns:r="http://schemas.openxmlformats.org/officeDocument/2006/relationships" xmlns:m="http://schemas.openxmlformats.org/officeDocument/2006/math" xmlns:v="urn:schemas-microsoft-com:vml" xmlns:wp="http://schemas.openxmlformats.org/drawingml/2006/wordprocessingDrawing" xmlns:w10="urn:schemas-microsoft-com:office:word" xmlns:w="http://schemas.openxmlformats.org/wordprocessingml/2006/main" xmlns:wne="http://schemas.microsoft.com/office/word/2006/wordml">
+<w:numbering xmlns:wpc="http://schemas.microsoft.com/office/word/2010/wordprocessingCanvas" xmlns:mo="http://schemas.microsoft.com/office/mac/office/2008/main" xmlns:mc="http://schemas.openxmlformats.org/markup-compatibility/2006" xmlns:mv="urn:schemas-microsoft-com:mac:vml" xmlns:o="urn:schemas-microsoft-com:office:office" xmlns:r="http://schemas.openxmlformats.org/officeDocument/2006/relationships" xmlns:m="http://schemas.openxmlformats.org/officeDocument/2006/math" xmlns:v="urn:schemas-microsoft-com:vml" xmlns:wp14="http://schemas.microsoft.com/office/word/2010/wordprocessingDrawing" xmlns:wp="http://schemas.openxmlformats.org/drawingml/2006/wordprocessingDrawing" xmlns:w10="urn:schemas-microsoft-com:office:word" xmlns:w="http://schemas.openxmlformats.org/wordprocessingml/2006/main" xmlns:w14="http://schemas.microsoft.com/office/word/2010/wordml" xmlns:wpg="http://schemas.microsoft.com/office/word/2010/wordprocessingGroup" xmlns:wpi="http://schemas.microsoft.com/office/word/2010/wordprocessingInk" xmlns:wne="http://schemas.microsoft.com/office/word/2006/wordml" xmlns:wps="http://schemas.microsoft.com/office/word/2010/wordprocessingShape" mc:Ignorable="w14 wp14">
   <w:abstractNum w:abstractNumId="0">
+    <w:nsid w:val="00000001"/>
+    <w:multiLevelType w:val="hybridMultilevel"/>
+    <w:tmpl w:val="00000001"/>
+    <w:lvl w:ilvl="0" w:tplc="00000001">
+      <w:start w:val="1"/>
+      <w:numFmt w:val="bullet"/>
+      <w:lvlText w:val="•"/>
+      <w:lvlJc w:val="left"/>
+      <w:pPr>
+        <w:ind w:left="720" w:hanging="360"/>
+      </w:pPr>
+    </w:lvl>
+    <w:lvl w:ilvl="1" w:tplc="FFFFFFFF">
+      <w:numFmt w:val="decimal"/>
+      <w:lvlText w:val=""/>
+      <w:lvlJc w:val="left"/>
+    </w:lvl>
+    <w:lvl w:ilvl="2" w:tplc="FFFFFFFF">
+      <w:numFmt w:val="decimal"/>
+      <w:lvlText w:val=""/>
+      <w:lvlJc w:val="left"/>
+    </w:lvl>
+    <w:lvl w:ilvl="3" w:tplc="FFFFFFFF">
+      <w:numFmt w:val="decimal"/>
+      <w:lvlText w:val=""/>
+      <w:lvlJc w:val="left"/>
+    </w:lvl>
+    <w:lvl w:ilvl="4" w:tplc="FFFFFFFF">
+      <w:numFmt w:val="decimal"/>
+      <w:lvlText w:val=""/>
+      <w:lvlJc w:val="left"/>
+    </w:lvl>
+    <w:lvl w:ilvl="5" w:tplc="FFFFFFFF">
+      <w:numFmt w:val="decimal"/>
+      <w:lvlText w:val=""/>
+      <w:lvlJc w:val="left"/>
+    </w:lvl>
+    <w:lvl w:ilvl="6" w:tplc="FFFFFFFF">
+      <w:numFmt w:val="decimal"/>
+      <w:lvlText w:val=""/>
+      <w:lvlJc w:val="left"/>
+    </w:lvl>
+    <w:lvl w:ilvl="7" w:tplc="FFFFFFFF">
+      <w:numFmt w:val="decimal"/>
+      <w:lvlText w:val=""/>
+      <w:lvlJc w:val="left"/>
+    </w:lvl>
+    <w:lvl w:ilvl="8" w:tplc="FFFFFFFF">
+      <w:numFmt w:val="decimal"/>
+      <w:lvlText w:val=""/>
+      <w:lvlJc w:val="left"/>
+    </w:lvl>
+  </w:abstractNum>
+  <w:abstractNum w:abstractNumId="1">
     <w:nsid w:val="1C616236"/>
+    <w:multiLevelType w:val="hybridMultilevel"/>
+    <w:tmpl w:val="529469FE"/>
+    <w:lvl w:ilvl="0" w:tplc="0409000F">
+      <w:start w:val="1"/>
+      <w:numFmt w:val="decimal"/>
+      <w:lvlText w:val="%1."/>
+      <w:lvlJc w:val="left"/>
+      <w:pPr>
+        <w:ind w:left="720" w:hanging="360"/>
+      </w:pPr>
+    </w:lvl>
+    <w:lvl w:ilvl="1" w:tplc="04090019" w:tentative="1">
+      <w:start w:val="1"/>
+      <w:numFmt w:val="lowerLetter"/>
+      <w:lvlText w:val="%2."/>
+      <w:lvlJc w:val="left"/>
+      <w:pPr>
+        <w:ind w:left="1440" w:hanging="360"/>
+      </w:pPr>
+    </w:lvl>
+    <w:lvl w:ilvl="2" w:tplc="0409001B" w:tentative="1">
+      <w:start w:val="1"/>
+      <w:numFmt w:val="lowerRoman"/>
+      <w:lvlText w:val="%3."/>
+      <w:lvlJc w:val="right"/>
+      <w:pPr>
+        <w:ind w:left="2160" w:hanging="180"/>
+      </w:pPr>
+    </w:lvl>
+    <w:lvl w:ilvl="3" w:tplc="0409000F" w:tentative="1">
+      <w:start w:val="1"/>
+      <w:numFmt w:val="decimal"/>
+      <w:lvlText w:val="%4."/>
+      <w:lvlJc w:val="left"/>
+      <w:pPr>
+        <w:ind w:left="2880" w:hanging="360"/>
+      </w:pPr>
+    </w:lvl>
+    <w:lvl w:ilvl="4" w:tplc="04090019" w:tentative="1">
+      <w:start w:val="1"/>
+      <w:numFmt w:val="lowerLetter"/>
+      <w:lvlText w:val="%5."/>
+      <w:lvlJc w:val="left"/>
+      <w:pPr>
+        <w:ind w:left="3600" w:hanging="360"/>
+      </w:pPr>
+    </w:lvl>
+    <w:lvl w:ilvl="5" w:tplc="0409001B" w:tentative="1">
+      <w:start w:val="1"/>
+      <w:numFmt w:val="lowerRoman"/>
+      <w:lvlText w:val="%6."/>
+      <w:lvlJc w:val="right"/>
+      <w:pPr>
+        <w:ind w:left="4320" w:hanging="180"/>
+      </w:pPr>
+    </w:lvl>
+    <w:lvl w:ilvl="6" w:tplc="0409000F" w:tentative="1">
+      <w:start w:val="1"/>
+      <w:numFmt w:val="decimal"/>
+      <w:lvlText w:val="%7."/>
+      <w:lvlJc w:val="left"/>
+      <w:pPr>
+        <w:ind w:left="5040" w:hanging="360"/>
+      </w:pPr>
+    </w:lvl>
+    <w:lvl w:ilvl="7" w:tplc="04090019" w:tentative="1">
+      <w:start w:val="1"/>
+      <w:numFmt w:val="lowerLetter"/>
+      <w:lvlText w:val="%8."/>
+      <w:lvlJc w:val="left"/>
+      <w:pPr>
+        <w:ind w:left="5760" w:hanging="360"/>
+      </w:pPr>
+    </w:lvl>
+    <w:lvl w:ilvl="8" w:tplc="0409001B" w:tentative="1">
+      <w:start w:val="1"/>
+      <w:numFmt w:val="lowerRoman"/>
+      <w:lvlText w:val="%9."/>
+      <w:lvlJc w:val="right"/>
+      <w:pPr>
+        <w:ind w:left="6480" w:hanging="180"/>
+      </w:pPr>
+    </w:lvl>
+  </w:abstractNum>
+  <w:abstractNum w:abstractNumId="2">
+    <w:nsid w:val="226F33A7"/>
     <w:multiLevelType w:val="hybridMultilevel"/>
     <w:tmpl w:val="D556E57A"/>
     <w:lvl w:ilvl="0" w:tplc="0409000F">
@@ -1293,14 +3177,109 @@
       </w:pPr>
     </w:lvl>
   </w:abstractNum>
+  <w:abstractNum w:abstractNumId="3">
+    <w:nsid w:val="48292366"/>
+    <w:multiLevelType w:val="hybridMultilevel"/>
+    <w:tmpl w:val="9BA8FF30"/>
+    <w:lvl w:ilvl="0" w:tplc="0409000F">
+      <w:start w:val="1"/>
+      <w:numFmt w:val="decimal"/>
+      <w:lvlText w:val="%1."/>
+      <w:lvlJc w:val="left"/>
+      <w:pPr>
+        <w:ind w:left="720" w:hanging="360"/>
+      </w:pPr>
+    </w:lvl>
+    <w:lvl w:ilvl="1" w:tplc="04090019" w:tentative="1">
+      <w:start w:val="1"/>
+      <w:numFmt w:val="lowerLetter"/>
+      <w:lvlText w:val="%2."/>
+      <w:lvlJc w:val="left"/>
+      <w:pPr>
+        <w:ind w:left="1440" w:hanging="360"/>
+      </w:pPr>
+    </w:lvl>
+    <w:lvl w:ilvl="2" w:tplc="0409001B" w:tentative="1">
+      <w:start w:val="1"/>
+      <w:numFmt w:val="lowerRoman"/>
+      <w:lvlText w:val="%3."/>
+      <w:lvlJc w:val="right"/>
+      <w:pPr>
+        <w:ind w:left="2160" w:hanging="180"/>
+      </w:pPr>
+    </w:lvl>
+    <w:lvl w:ilvl="3" w:tplc="0409000F" w:tentative="1">
+      <w:start w:val="1"/>
+      <w:numFmt w:val="decimal"/>
+      <w:lvlText w:val="%4."/>
+      <w:lvlJc w:val="left"/>
+      <w:pPr>
+        <w:ind w:left="2880" w:hanging="360"/>
+      </w:pPr>
+    </w:lvl>
+    <w:lvl w:ilvl="4" w:tplc="04090019" w:tentative="1">
+      <w:start w:val="1"/>
+      <w:numFmt w:val="lowerLetter"/>
+      <w:lvlText w:val="%5."/>
+      <w:lvlJc w:val="left"/>
+      <w:pPr>
+        <w:ind w:left="3600" w:hanging="360"/>
+      </w:pPr>
+    </w:lvl>
+    <w:lvl w:ilvl="5" w:tplc="0409001B" w:tentative="1">
+      <w:start w:val="1"/>
+      <w:numFmt w:val="lowerRoman"/>
+      <w:lvlText w:val="%6."/>
+      <w:lvlJc w:val="right"/>
+      <w:pPr>
+        <w:ind w:left="4320" w:hanging="180"/>
+      </w:pPr>
+    </w:lvl>
+    <w:lvl w:ilvl="6" w:tplc="0409000F" w:tentative="1">
+      <w:start w:val="1"/>
+      <w:numFmt w:val="decimal"/>
+      <w:lvlText w:val="%7."/>
+      <w:lvlJc w:val="left"/>
+      <w:pPr>
+        <w:ind w:left="5040" w:hanging="360"/>
+      </w:pPr>
+    </w:lvl>
+    <w:lvl w:ilvl="7" w:tplc="04090019" w:tentative="1">
+      <w:start w:val="1"/>
+      <w:numFmt w:val="lowerLetter"/>
+      <w:lvlText w:val="%8."/>
+      <w:lvlJc w:val="left"/>
+      <w:pPr>
+        <w:ind w:left="5760" w:hanging="360"/>
+      </w:pPr>
+    </w:lvl>
+    <w:lvl w:ilvl="8" w:tplc="0409001B" w:tentative="1">
+      <w:start w:val="1"/>
+      <w:numFmt w:val="lowerRoman"/>
+      <w:lvlText w:val="%9."/>
+      <w:lvlJc w:val="right"/>
+      <w:pPr>
+        <w:ind w:left="6480" w:hanging="180"/>
+      </w:pPr>
+    </w:lvl>
+  </w:abstractNum>
   <w:num w:numId="1">
+    <w:abstractNumId w:val="1"/>
+  </w:num>
+  <w:num w:numId="2">
     <w:abstractNumId w:val="0"/>
+  </w:num>
+  <w:num w:numId="3">
+    <w:abstractNumId w:val="2"/>
+  </w:num>
+  <w:num w:numId="4">
+    <w:abstractNumId w:val="3"/>
   </w:num>
 </w:numbering>
 </file>
 
 <file path=word/styles.xml><?xml version="1.0" encoding="utf-8"?>
-<w:styles xmlns:r="http://schemas.openxmlformats.org/officeDocument/2006/relationships" xmlns:w="http://schemas.openxmlformats.org/wordprocessingml/2006/main">
+<w:styles xmlns:mc="http://schemas.openxmlformats.org/markup-compatibility/2006" xmlns:r="http://schemas.openxmlformats.org/officeDocument/2006/relationships" xmlns:w="http://schemas.openxmlformats.org/wordprocessingml/2006/main" xmlns:w14="http://schemas.microsoft.com/office/word/2010/wordml" mc:Ignorable="w14">
   <w:docDefaults>
     <w:rPrDefault>
       <w:rPr>
@@ -1316,7 +3295,7 @@
       </w:pPr>
     </w:pPrDefault>
   </w:docDefaults>
-  <w:latentStyles w:defLockedState="0" w:defUIPriority="99" w:defSemiHidden="1" w:defUnhideWhenUsed="1" w:defQFormat="0" w:count="267">
+  <w:latentStyles w:defLockedState="0" w:defUIPriority="99" w:defSemiHidden="1" w:defUnhideWhenUsed="1" w:defQFormat="0" w:count="276">
     <w:lsdException w:name="Normal" w:semiHidden="0" w:uiPriority="0" w:unhideWhenUsed="0" w:qFormat="1"/>
     <w:lsdException w:name="heading 1" w:semiHidden="0" w:uiPriority="9" w:unhideWhenUsed="0" w:qFormat="1"/>
     <w:lsdException w:name="heading 2" w:uiPriority="9" w:qFormat="1"/>
@@ -1471,7 +3450,6 @@
     <w:uiPriority w:val="99"/>
     <w:semiHidden/>
     <w:unhideWhenUsed/>
-    <w:qFormat/>
     <w:tblPr>
       <w:tblInd w:w="0" w:type="dxa"/>
       <w:tblCellMar>
@@ -1515,6 +3493,203 @@
     <w:name w:val="apple-converted-space"/>
     <w:basedOn w:val="DefaultParagraphFont"/>
     <w:rsid w:val="001F0072"/>
+  </w:style>
+  <w:style w:type="character" w:styleId="Strong">
+    <w:name w:val="Strong"/>
+    <w:basedOn w:val="DefaultParagraphFont"/>
+    <w:uiPriority w:val="22"/>
+    <w:qFormat/>
+    <w:rsid w:val="00F964CF"/>
+    <w:rPr>
+      <w:b/>
+      <w:bCs/>
+    </w:rPr>
+  </w:style>
+</w:styles>
+</file>
+
+<file path=word/stylesWithEffects.xml><?xml version="1.0" encoding="utf-8"?>
+<w:styles xmlns:wpc="http://schemas.microsoft.com/office/word/2010/wordprocessingCanvas" xmlns:mo="http://schemas.microsoft.com/office/mac/office/2008/main" xmlns:mc="http://schemas.openxmlformats.org/markup-compatibility/2006" xmlns:mv="urn:schemas-microsoft-com:mac:vml" xmlns:o="urn:schemas-microsoft-com:office:office" xmlns:r="http://schemas.openxmlformats.org/officeDocument/2006/relationships" xmlns:m="http://schemas.openxmlformats.org/officeDocument/2006/math" xmlns:v="urn:schemas-microsoft-com:vml" xmlns:wp14="http://schemas.microsoft.com/office/word/2010/wordprocessingDrawing" xmlns:wp="http://schemas.openxmlformats.org/drawingml/2006/wordprocessingDrawing" xmlns:w10="urn:schemas-microsoft-com:office:word" xmlns:w="http://schemas.openxmlformats.org/wordprocessingml/2006/main" xmlns:w14="http://schemas.microsoft.com/office/word/2010/wordml" xmlns:wpg="http://schemas.microsoft.com/office/word/2010/wordprocessingGroup" xmlns:wpi="http://schemas.microsoft.com/office/word/2010/wordprocessingInk" xmlns:wne="http://schemas.microsoft.com/office/word/2006/wordml" xmlns:wps="http://schemas.microsoft.com/office/word/2010/wordprocessingShape" mc:Ignorable="w14 wp14">
+  <w:docDefaults>
+    <w:rPrDefault>
+      <w:rPr>
+        <w:rFonts w:asciiTheme="minorHAnsi" w:eastAsiaTheme="minorEastAsia" w:hAnsiTheme="minorHAnsi" w:cstheme="minorBidi"/>
+        <w:sz w:val="24"/>
+        <w:szCs w:val="24"/>
+        <w:lang w:val="en-US" w:eastAsia="ja-JP" w:bidi="ar-SA"/>
+      </w:rPr>
+    </w:rPrDefault>
+    <w:pPrDefault/>
+  </w:docDefaults>
+  <w:latentStyles w:defLockedState="0" w:defUIPriority="99" w:defSemiHidden="1" w:defUnhideWhenUsed="1" w:defQFormat="0" w:count="276">
+    <w:lsdException w:name="Normal" w:semiHidden="0" w:uiPriority="0" w:unhideWhenUsed="0" w:qFormat="1"/>
+    <w:lsdException w:name="heading 1" w:semiHidden="0" w:uiPriority="9" w:unhideWhenUsed="0" w:qFormat="1"/>
+    <w:lsdException w:name="heading 2" w:uiPriority="9" w:qFormat="1"/>
+    <w:lsdException w:name="heading 3" w:uiPriority="9" w:qFormat="1"/>
+    <w:lsdException w:name="heading 4" w:uiPriority="9" w:qFormat="1"/>
+    <w:lsdException w:name="heading 5" w:uiPriority="9" w:qFormat="1"/>
+    <w:lsdException w:name="heading 6" w:uiPriority="9" w:qFormat="1"/>
+    <w:lsdException w:name="heading 7" w:uiPriority="9" w:qFormat="1"/>
+    <w:lsdException w:name="heading 8" w:uiPriority="9" w:qFormat="1"/>
+    <w:lsdException w:name="heading 9" w:uiPriority="9" w:qFormat="1"/>
+    <w:lsdException w:name="toc 1" w:uiPriority="39"/>
+    <w:lsdException w:name="toc 2" w:uiPriority="39"/>
+    <w:lsdException w:name="toc 3" w:uiPriority="39"/>
+    <w:lsdException w:name="toc 4" w:uiPriority="39"/>
+    <w:lsdException w:name="toc 5" w:uiPriority="39"/>
+    <w:lsdException w:name="toc 6" w:uiPriority="39"/>
+    <w:lsdException w:name="toc 7" w:uiPriority="39"/>
+    <w:lsdException w:name="toc 8" w:uiPriority="39"/>
+    <w:lsdException w:name="toc 9" w:uiPriority="39"/>
+    <w:lsdException w:name="caption" w:uiPriority="35" w:qFormat="1"/>
+    <w:lsdException w:name="Title" w:semiHidden="0" w:uiPriority="10" w:unhideWhenUsed="0" w:qFormat="1"/>
+    <w:lsdException w:name="Default Paragraph Font" w:uiPriority="1"/>
+    <w:lsdException w:name="Subtitle" w:semiHidden="0" w:uiPriority="11" w:unhideWhenUsed="0" w:qFormat="1"/>
+    <w:lsdException w:name="Strong" w:semiHidden="0" w:uiPriority="22" w:unhideWhenUsed="0" w:qFormat="1"/>
+    <w:lsdException w:name="Emphasis" w:semiHidden="0" w:uiPriority="20" w:unhideWhenUsed="0" w:qFormat="1"/>
+    <w:lsdException w:name="Table Grid" w:semiHidden="0" w:uiPriority="59" w:unhideWhenUsed="0"/>
+    <w:lsdException w:name="Placeholder Text" w:unhideWhenUsed="0"/>
+    <w:lsdException w:name="No Spacing" w:semiHidden="0" w:uiPriority="1" w:unhideWhenUsed="0" w:qFormat="1"/>
+    <w:lsdException w:name="Light Shading" w:semiHidden="0" w:uiPriority="60" w:unhideWhenUsed="0"/>
+    <w:lsdException w:name="Light List" w:semiHidden="0" w:uiPriority="61" w:unhideWhenUsed="0"/>
+    <w:lsdException w:name="Light Grid" w:semiHidden="0" w:uiPriority="62" w:unhideWhenUsed="0"/>
+    <w:lsdException w:name="Medium Shading 1" w:semiHidden="0" w:uiPriority="63" w:unhideWhenUsed="0"/>
+    <w:lsdException w:name="Medium Shading 2" w:semiHidden="0" w:uiPriority="64" w:unhideWhenUsed="0"/>
+    <w:lsdException w:name="Medium List 1" w:semiHidden="0" w:uiPriority="65" w:unhideWhenUsed="0"/>
+    <w:lsdException w:name="Medium List 2" w:semiHidden="0" w:uiPriority="66" w:unhideWhenUsed="0"/>
+    <w:lsdException w:name="Medium Grid 1" w:semiHidden="0" w:uiPriority="67" w:unhideWhenUsed="0"/>
+    <w:lsdException w:name="Medium Grid 2" w:semiHidden="0" w:uiPriority="68" w:unhideWhenUsed="0"/>
+    <w:lsdException w:name="Medium Grid 3" w:semiHidden="0" w:uiPriority="69" w:unhideWhenUsed="0"/>
+    <w:lsdException w:name="Dark List" w:semiHidden="0" w:uiPriority="70" w:unhideWhenUsed="0"/>
+    <w:lsdException w:name="Colorful Shading" w:semiHidden="0" w:uiPriority="71" w:unhideWhenUsed="0"/>
+    <w:lsdException w:name="Colorful List" w:semiHidden="0" w:uiPriority="72" w:unhideWhenUsed="0"/>
+    <w:lsdException w:name="Colorful Grid" w:semiHidden="0" w:uiPriority="73" w:unhideWhenUsed="0"/>
+    <w:lsdException w:name="Light Shading Accent 1" w:semiHidden="0" w:uiPriority="60" w:unhideWhenUsed="0"/>
+    <w:lsdException w:name="Light List Accent 1" w:semiHidden="0" w:uiPriority="61" w:unhideWhenUsed="0"/>
+    <w:lsdException w:name="Light Grid Accent 1" w:semiHidden="0" w:uiPriority="62" w:unhideWhenUsed="0"/>
+    <w:lsdException w:name="Medium Shading 1 Accent 1" w:semiHidden="0" w:uiPriority="63" w:unhideWhenUsed="0"/>
+    <w:lsdException w:name="Medium Shading 2 Accent 1" w:semiHidden="0" w:uiPriority="64" w:unhideWhenUsed="0"/>
+    <w:lsdException w:name="Medium List 1 Accent 1" w:semiHidden="0" w:uiPriority="65" w:unhideWhenUsed="0"/>
+    <w:lsdException w:name="Revision" w:unhideWhenUsed="0"/>
+    <w:lsdException w:name="List Paragraph" w:semiHidden="0" w:uiPriority="34" w:unhideWhenUsed="0" w:qFormat="1"/>
+    <w:lsdException w:name="Quote" w:semiHidden="0" w:uiPriority="29" w:unhideWhenUsed="0" w:qFormat="1"/>
+    <w:lsdException w:name="Intense Quote" w:semiHidden="0" w:uiPriority="30" w:unhideWhenUsed="0" w:qFormat="1"/>
+    <w:lsdException w:name="Medium List 2 Accent 1" w:semiHidden="0" w:uiPriority="66" w:unhideWhenUsed="0"/>
+    <w:lsdException w:name="Medium Grid 1 Accent 1" w:semiHidden="0" w:uiPriority="67" w:unhideWhenUsed="0"/>
+    <w:lsdException w:name="Medium Grid 2 Accent 1" w:semiHidden="0" w:uiPriority="68" w:unhideWhenUsed="0"/>
+    <w:lsdException w:name="Medium Grid 3 Accent 1" w:semiHidden="0" w:uiPriority="69" w:unhideWhenUsed="0"/>
+    <w:lsdException w:name="Dark List Accent 1" w:semiHidden="0" w:uiPriority="70" w:unhideWhenUsed="0"/>
+    <w:lsdException w:name="Colorful Shading Accent 1" w:semiHidden="0" w:uiPriority="71" w:unhideWhenUsed="0"/>
+    <w:lsdException w:name="Colorful List Accent 1" w:semiHidden="0" w:uiPriority="72" w:unhideWhenUsed="0"/>
+    <w:lsdException w:name="Colorful Grid Accent 1" w:semiHidden="0" w:uiPriority="73" w:unhideWhenUsed="0"/>
+    <w:lsdException w:name="Light Shading Accent 2" w:semiHidden="0" w:uiPriority="60" w:unhideWhenUsed="0"/>
+    <w:lsdException w:name="Light List Accent 2" w:semiHidden="0" w:uiPriority="61" w:unhideWhenUsed="0"/>
+    <w:lsdException w:name="Light Grid Accent 2" w:semiHidden="0" w:uiPriority="62" w:unhideWhenUsed="0"/>
+    <w:lsdException w:name="Medium Shading 1 Accent 2" w:semiHidden="0" w:uiPriority="63" w:unhideWhenUsed="0"/>
+    <w:lsdException w:name="Medium Shading 2 Accent 2" w:semiHidden="0" w:uiPriority="64" w:unhideWhenUsed="0"/>
+    <w:lsdException w:name="Medium List 1 Accent 2" w:semiHidden="0" w:uiPriority="65" w:unhideWhenUsed="0"/>
+    <w:lsdException w:name="Medium List 2 Accent 2" w:semiHidden="0" w:uiPriority="66" w:unhideWhenUsed="0"/>
+    <w:lsdException w:name="Medium Grid 1 Accent 2" w:semiHidden="0" w:uiPriority="67" w:unhideWhenUsed="0"/>
+    <w:lsdException w:name="Medium Grid 2 Accent 2" w:semiHidden="0" w:uiPriority="68" w:unhideWhenUsed="0"/>
+    <w:lsdException w:name="Medium Grid 3 Accent 2" w:semiHidden="0" w:uiPriority="69" w:unhideWhenUsed="0"/>
+    <w:lsdException w:name="Dark List Accent 2" w:semiHidden="0" w:uiPriority="70" w:unhideWhenUsed="0"/>
+    <w:lsdException w:name="Colorful Shading Accent 2" w:semiHidden="0" w:uiPriority="71" w:unhideWhenUsed="0"/>
+    <w:lsdException w:name="Colorful List Accent 2" w:semiHidden="0" w:uiPriority="72" w:unhideWhenUsed="0"/>
+    <w:lsdException w:name="Colorful Grid Accent 2" w:semiHidden="0" w:uiPriority="73" w:unhideWhenUsed="0"/>
+    <w:lsdException w:name="Light Shading Accent 3" w:semiHidden="0" w:uiPriority="60" w:unhideWhenUsed="0"/>
+    <w:lsdException w:name="Light List Accent 3" w:semiHidden="0" w:uiPriority="61" w:unhideWhenUsed="0"/>
+    <w:lsdException w:name="Light Grid Accent 3" w:semiHidden="0" w:uiPriority="62" w:unhideWhenUsed="0"/>
+    <w:lsdException w:name="Medium Shading 1 Accent 3" w:semiHidden="0" w:uiPriority="63" w:unhideWhenUsed="0"/>
+    <w:lsdException w:name="Medium Shading 2 Accent 3" w:semiHidden="0" w:uiPriority="64" w:unhideWhenUsed="0"/>
+    <w:lsdException w:name="Medium List 1 Accent 3" w:semiHidden="0" w:uiPriority="65" w:unhideWhenUsed="0"/>
+    <w:lsdException w:name="Medium List 2 Accent 3" w:semiHidden="0" w:uiPriority="66" w:unhideWhenUsed="0"/>
+    <w:lsdException w:name="Medium Grid 1 Accent 3" w:semiHidden="0" w:uiPriority="67" w:unhideWhenUsed="0"/>
+    <w:lsdException w:name="Medium Grid 2 Accent 3" w:semiHidden="0" w:uiPriority="68" w:unhideWhenUsed="0"/>
+    <w:lsdException w:name="Medium Grid 3 Accent 3" w:semiHidden="0" w:uiPriority="69" w:unhideWhenUsed="0"/>
+    <w:lsdException w:name="Dark List Accent 3" w:semiHidden="0" w:uiPriority="70" w:unhideWhenUsed="0"/>
+    <w:lsdException w:name="Colorful Shading Accent 3" w:semiHidden="0" w:uiPriority="71" w:unhideWhenUsed="0"/>
+    <w:lsdException w:name="Colorful List Accent 3" w:semiHidden="0" w:uiPriority="72" w:unhideWhenUsed="0"/>
+    <w:lsdException w:name="Colorful Grid Accent 3" w:semiHidden="0" w:uiPriority="73" w:unhideWhenUsed="0"/>
+    <w:lsdException w:name="Light Shading Accent 4" w:semiHidden="0" w:uiPriority="60" w:unhideWhenUsed="0"/>
+    <w:lsdException w:name="Light List Accent 4" w:semiHidden="0" w:uiPriority="61" w:unhideWhenUsed="0"/>
+    <w:lsdException w:name="Light Grid Accent 4" w:semiHidden="0" w:uiPriority="62" w:unhideWhenUsed="0"/>
+    <w:lsdException w:name="Medium Shading 1 Accent 4" w:semiHidden="0" w:uiPriority="63" w:unhideWhenUsed="0"/>
+    <w:lsdException w:name="Medium Shading 2 Accent 4" w:semiHidden="0" w:uiPriority="64" w:unhideWhenUsed="0"/>
+    <w:lsdException w:name="Medium List 1 Accent 4" w:semiHidden="0" w:uiPriority="65" w:unhideWhenUsed="0"/>
+    <w:lsdException w:name="Medium List 2 Accent 4" w:semiHidden="0" w:uiPriority="66" w:unhideWhenUsed="0"/>
+    <w:lsdException w:name="Medium Grid 1 Accent 4" w:semiHidden="0" w:uiPriority="67" w:unhideWhenUsed="0"/>
+    <w:lsdException w:name="Medium Grid 2 Accent 4" w:semiHidden="0" w:uiPriority="68" w:unhideWhenUsed="0"/>
+    <w:lsdException w:name="Medium Grid 3 Accent 4" w:semiHidden="0" w:uiPriority="69" w:unhideWhenUsed="0"/>
+    <w:lsdException w:name="Dark List Accent 4" w:semiHidden="0" w:uiPriority="70" w:unhideWhenUsed="0"/>
+    <w:lsdException w:name="Colorful Shading Accent 4" w:semiHidden="0" w:uiPriority="71" w:unhideWhenUsed="0"/>
+    <w:lsdException w:name="Colorful List Accent 4" w:semiHidden="0" w:uiPriority="72" w:unhideWhenUsed="0"/>
+    <w:lsdException w:name="Colorful Grid Accent 4" w:semiHidden="0" w:uiPriority="73" w:unhideWhenUsed="0"/>
+    <w:lsdException w:name="Light Shading Accent 5" w:semiHidden="0" w:uiPriority="60" w:unhideWhenUsed="0"/>
+    <w:lsdException w:name="Light List Accent 5" w:semiHidden="0" w:uiPriority="61" w:unhideWhenUsed="0"/>
+    <w:lsdException w:name="Light Grid Accent 5" w:semiHidden="0" w:uiPriority="62" w:unhideWhenUsed="0"/>
+    <w:lsdException w:name="Medium Shading 1 Accent 5" w:semiHidden="0" w:uiPriority="63" w:unhideWhenUsed="0"/>
+    <w:lsdException w:name="Medium Shading 2 Accent 5" w:semiHidden="0" w:uiPriority="64" w:unhideWhenUsed="0"/>
+    <w:lsdException w:name="Medium List 1 Accent 5" w:semiHidden="0" w:uiPriority="65" w:unhideWhenUsed="0"/>
+    <w:lsdException w:name="Medium List 2 Accent 5" w:semiHidden="0" w:uiPriority="66" w:unhideWhenUsed="0"/>
+    <w:lsdException w:name="Medium Grid 1 Accent 5" w:semiHidden="0" w:uiPriority="67" w:unhideWhenUsed="0"/>
+    <w:lsdException w:name="Medium Grid 2 Accent 5" w:semiHidden="0" w:uiPriority="68" w:unhideWhenUsed="0"/>
+    <w:lsdException w:name="Medium Grid 3 Accent 5" w:semiHidden="0" w:uiPriority="69" w:unhideWhenUsed="0"/>
+    <w:lsdException w:name="Dark List Accent 5" w:semiHidden="0" w:uiPriority="70" w:unhideWhenUsed="0"/>
+    <w:lsdException w:name="Colorful Shading Accent 5" w:semiHidden="0" w:uiPriority="71" w:unhideWhenUsed="0"/>
+    <w:lsdException w:name="Colorful List Accent 5" w:semiHidden="0" w:uiPriority="72" w:unhideWhenUsed="0"/>
+    <w:lsdException w:name="Colorful Grid Accent 5" w:semiHidden="0" w:uiPriority="73" w:unhideWhenUsed="0"/>
+    <w:lsdException w:name="Light Shading Accent 6" w:semiHidden="0" w:uiPriority="60" w:unhideWhenUsed="0"/>
+    <w:lsdException w:name="Light List Accent 6" w:semiHidden="0" w:uiPriority="61" w:unhideWhenUsed="0"/>
+    <w:lsdException w:name="Light Grid Accent 6" w:semiHidden="0" w:uiPriority="62" w:unhideWhenUsed="0"/>
+    <w:lsdException w:name="Medium Shading 1 Accent 6" w:semiHidden="0" w:uiPriority="63" w:unhideWhenUsed="0"/>
+    <w:lsdException w:name="Medium Shading 2 Accent 6" w:semiHidden="0" w:uiPriority="64" w:unhideWhenUsed="0"/>
+    <w:lsdException w:name="Medium List 1 Accent 6" w:semiHidden="0" w:uiPriority="65" w:unhideWhenUsed="0"/>
+    <w:lsdException w:name="Medium List 2 Accent 6" w:semiHidden="0" w:uiPriority="66" w:unhideWhenUsed="0"/>
+    <w:lsdException w:name="Medium Grid 1 Accent 6" w:semiHidden="0" w:uiPriority="67" w:unhideWhenUsed="0"/>
+    <w:lsdException w:name="Medium Grid 2 Accent 6" w:semiHidden="0" w:uiPriority="68" w:unhideWhenUsed="0"/>
+    <w:lsdException w:name="Medium Grid 3 Accent 6" w:semiHidden="0" w:uiPriority="69" w:unhideWhenUsed="0"/>
+    <w:lsdException w:name="Dark List Accent 6" w:semiHidden="0" w:uiPriority="70" w:unhideWhenUsed="0"/>
+    <w:lsdException w:name="Colorful Shading Accent 6" w:semiHidden="0" w:uiPriority="71" w:unhideWhenUsed="0"/>
+    <w:lsdException w:name="Colorful List Accent 6" w:semiHidden="0" w:uiPriority="72" w:unhideWhenUsed="0"/>
+    <w:lsdException w:name="Colorful Grid Accent 6" w:semiHidden="0" w:uiPriority="73" w:unhideWhenUsed="0"/>
+    <w:lsdException w:name="Subtle Emphasis" w:semiHidden="0" w:uiPriority="19" w:unhideWhenUsed="0" w:qFormat="1"/>
+    <w:lsdException w:name="Intense Emphasis" w:semiHidden="0" w:uiPriority="21" w:unhideWhenUsed="0" w:qFormat="1"/>
+    <w:lsdException w:name="Subtle Reference" w:semiHidden="0" w:uiPriority="31" w:unhideWhenUsed="0" w:qFormat="1"/>
+    <w:lsdException w:name="Intense Reference" w:semiHidden="0" w:uiPriority="32" w:unhideWhenUsed="0" w:qFormat="1"/>
+    <w:lsdException w:name="Book Title" w:semiHidden="0" w:uiPriority="33" w:unhideWhenUsed="0" w:qFormat="1"/>
+    <w:lsdException w:name="Bibliography" w:uiPriority="37"/>
+    <w:lsdException w:name="TOC Heading" w:uiPriority="39" w:qFormat="1"/>
+  </w:latentStyles>
+  <w:style w:type="paragraph" w:default="1" w:styleId="Normal">
+    <w:name w:val="Normal"/>
+    <w:qFormat/>
+  </w:style>
+  <w:style w:type="character" w:default="1" w:styleId="DefaultParagraphFont">
+    <w:name w:val="Default Paragraph Font"/>
+    <w:uiPriority w:val="1"/>
+    <w:semiHidden/>
+    <w:unhideWhenUsed/>
+  </w:style>
+  <w:style w:type="table" w:default="1" w:styleId="TableNormal">
+    <w:name w:val="Normal Table"/>
+    <w:uiPriority w:val="99"/>
+    <w:semiHidden/>
+    <w:unhideWhenUsed/>
+    <w:tblPr>
+      <w:tblInd w:w="0" w:type="dxa"/>
+      <w:tblCellMar>
+        <w:top w:w="0" w:type="dxa"/>
+        <w:left w:w="108" w:type="dxa"/>
+        <w:bottom w:w="0" w:type="dxa"/>
+        <w:right w:w="108" w:type="dxa"/>
+      </w:tblCellMar>
+    </w:tblPr>
+  </w:style>
+  <w:style w:type="numbering" w:default="1" w:styleId="NoList">
+    <w:name w:val="No List"/>
+    <w:uiPriority w:val="99"/>
+    <w:semiHidden/>
+    <w:unhideWhenUsed/>
   </w:style>
 </w:styles>
 </file>

</xml_diff>